<commit_message>
Updated test plan - full skeleton
Full skeleton of test plan, just need explanations and steps for all
test cases.
</commit_message>
<xml_diff>
--- a/documentation/Test Plan.docx
+++ b/documentation/Test Plan.docx
@@ -3,8 +3,31 @@
 <w:document xmlns:wpc="http://schemas.microsoft.com/office/word/2010/wordprocessingCanvas" xmlns:mc="http://schemas.openxmlformats.org/markup-compatibility/2006" xmlns:o="urn:schemas-microsoft-com:office:office" xmlns:r="http://schemas.openxmlformats.org/officeDocument/2006/relationships" xmlns:m="http://schemas.openxmlformats.org/officeDocument/2006/math" xmlns:v="urn:schemas-microsoft-com:vml" xmlns:wp14="http://schemas.microsoft.com/office/word/2010/wordprocessingDrawing" xmlns:wp="http://schemas.openxmlformats.org/drawingml/2006/wordprocessingDrawing" xmlns:w10="urn:schemas-microsoft-com:office:word" xmlns:w="http://schemas.openxmlformats.org/wordprocessingml/2006/main" xmlns:w14="http://schemas.microsoft.com/office/word/2010/wordml" xmlns:wpg="http://schemas.microsoft.com/office/word/2010/wordprocessingGroup" xmlns:wpi="http://schemas.microsoft.com/office/word/2010/wordprocessingInk" xmlns:wne="http://schemas.microsoft.com/office/word/2006/wordml" xmlns:wps="http://schemas.microsoft.com/office/word/2010/wordprocessingShape" mc:Ignorable="w14 wp14">
   <w:body>
     <w:p>
-      <w:r>
-        <w:t>Test Plan:</w:t>
+      <w:pPr>
+        <w:jc w:val="center"/>
+        <w:rPr>
+          <w:b/>
+        </w:rPr>
+      </w:pPr>
+      <w:r>
+        <w:rPr>
+          <w:b/>
+        </w:rPr>
+        <w:t>TEST PLAN – SOFTWARE ARCH &amp; DESIGN PROJECT ASSIGNMENT #1</w:t>
+      </w:r>
+    </w:p>
+    <w:p>
+      <w:pPr>
+        <w:jc w:val="center"/>
+        <w:rPr>
+          <w:b/>
+        </w:rPr>
+      </w:pPr>
+      <w:r>
+        <w:rPr>
+          <w:b/>
+        </w:rPr>
+        <w:t>Team Members:  Morey Wood, Paul Barrett, Daniel Waddell, Kristen Massey</w:t>
       </w:r>
     </w:p>
     <w:p>
@@ -12,586 +35,63 @@
         <w:pStyle w:val="ListParagraph"/>
         <w:numPr>
           <w:ilvl w:val="0"/>
-          <w:numId w:val="1"/>
-        </w:numPr>
-      </w:pPr>
-      <w:r>
-        <w:t>Login as Customer</w:t>
-      </w:r>
-    </w:p>
-    <w:p>
-      <w:pPr>
-        <w:pStyle w:val="ListParagraph"/>
-        <w:numPr>
-          <w:ilvl w:val="2"/>
-          <w:numId w:val="1"/>
-        </w:numPr>
-      </w:pPr>
-      <w:r>
-        <w:t>Login with invalid username/password combo</w:t>
-      </w:r>
-    </w:p>
-    <w:p>
-      <w:pPr>
-        <w:pStyle w:val="ListParagraph"/>
-        <w:numPr>
-          <w:ilvl w:val="2"/>
-          <w:numId w:val="1"/>
-        </w:numPr>
-      </w:pPr>
-      <w:r>
-        <w:t>Login with valid username/password combo</w:t>
-      </w:r>
-    </w:p>
-    <w:p>
-      <w:pPr>
-        <w:ind w:left="1440"/>
-      </w:pPr>
-      <w:r>
-        <w:t>a.   Get help with customer options</w:t>
-      </w:r>
-    </w:p>
-    <w:p>
-      <w:pPr>
-        <w:ind w:left="1440"/>
-      </w:pPr>
-      <w:r>
-        <w:tab/>
-      </w:r>
-      <w:proofErr w:type="spellStart"/>
-      <w:r>
-        <w:t>i</w:t>
-      </w:r>
-      <w:proofErr w:type="spellEnd"/>
-      <w:r>
-        <w:t>. Get help with customer options</w:t>
-      </w:r>
-    </w:p>
-    <w:p>
-      <w:pPr>
-        <w:pStyle w:val="ListParagraph"/>
-        <w:numPr>
-          <w:ilvl w:val="1"/>
-          <w:numId w:val="1"/>
-        </w:numPr>
-      </w:pPr>
-      <w:r>
-        <w:t>Deposit (add) funds</w:t>
-      </w:r>
-    </w:p>
-    <w:p>
-      <w:pPr>
-        <w:pStyle w:val="ListParagraph"/>
-        <w:numPr>
-          <w:ilvl w:val="2"/>
-          <w:numId w:val="1"/>
-        </w:numPr>
-      </w:pPr>
-      <w:r>
-        <w:t>Deposit funds to account belonging to user</w:t>
-      </w:r>
-    </w:p>
-    <w:p>
-      <w:pPr>
-        <w:pStyle w:val="ListParagraph"/>
-        <w:numPr>
-          <w:ilvl w:val="2"/>
-          <w:numId w:val="1"/>
-        </w:numPr>
-      </w:pPr>
-      <w:r>
-        <w:t>Deposit funds to account not belonging to user</w:t>
-      </w:r>
-    </w:p>
-    <w:p>
-      <w:pPr>
-        <w:pStyle w:val="ListParagraph"/>
-        <w:numPr>
-          <w:ilvl w:val="1"/>
-          <w:numId w:val="1"/>
-        </w:numPr>
-      </w:pPr>
-      <w:r>
-        <w:t>Withdraw funds</w:t>
-      </w:r>
-    </w:p>
-    <w:p>
-      <w:pPr>
-        <w:pStyle w:val="ListParagraph"/>
-        <w:numPr>
-          <w:ilvl w:val="2"/>
-          <w:numId w:val="1"/>
-        </w:numPr>
-      </w:pPr>
-      <w:r>
-        <w:t>Withdraw amount less than or equal to the funds in account</w:t>
-      </w:r>
-    </w:p>
-    <w:p>
-      <w:pPr>
-        <w:pStyle w:val="ListParagraph"/>
-        <w:numPr>
-          <w:ilvl w:val="2"/>
-          <w:numId w:val="1"/>
-        </w:numPr>
-      </w:pPr>
-      <w:r>
-        <w:t>Try to withdraw more funds than are in account</w:t>
-      </w:r>
-    </w:p>
-    <w:p>
-      <w:pPr>
-        <w:pStyle w:val="ListParagraph"/>
-        <w:numPr>
-          <w:ilvl w:val="2"/>
-          <w:numId w:val="1"/>
-        </w:numPr>
-      </w:pPr>
-      <w:r>
-        <w:t>Try to withdraw funds from account that doesn’t belong to the user</w:t>
-      </w:r>
-    </w:p>
-    <w:p>
-      <w:pPr>
-        <w:pStyle w:val="ListParagraph"/>
-        <w:numPr>
-          <w:ilvl w:val="1"/>
-          <w:numId w:val="1"/>
-        </w:numPr>
-      </w:pPr>
-      <w:r>
-        <w:t>Transfer funds</w:t>
-      </w:r>
-    </w:p>
-    <w:p>
-      <w:pPr>
-        <w:pStyle w:val="ListParagraph"/>
-        <w:numPr>
-          <w:ilvl w:val="2"/>
-          <w:numId w:val="1"/>
-        </w:numPr>
-      </w:pPr>
-      <w:r>
-        <w:t>Transfer amount of funds less than or equal to funds in account</w:t>
-      </w:r>
-    </w:p>
-    <w:p>
-      <w:pPr>
-        <w:pStyle w:val="ListParagraph"/>
-        <w:numPr>
-          <w:ilvl w:val="2"/>
-          <w:numId w:val="1"/>
-        </w:numPr>
-      </w:pPr>
-      <w:r>
-        <w:t>Try to transfer more funds than are in account</w:t>
-      </w:r>
-    </w:p>
-    <w:p>
-      <w:pPr>
-        <w:pStyle w:val="ListParagraph"/>
-        <w:numPr>
-          <w:ilvl w:val="2"/>
-          <w:numId w:val="1"/>
-        </w:numPr>
-      </w:pPr>
-      <w:r>
-        <w:t>Try to transfer funds to an account that doesn’t belong to the user</w:t>
-      </w:r>
-    </w:p>
-    <w:p>
-      <w:pPr>
-        <w:pStyle w:val="ListParagraph"/>
-        <w:numPr>
-          <w:ilvl w:val="1"/>
-          <w:numId w:val="1"/>
-        </w:numPr>
-      </w:pPr>
-      <w:r>
-        <w:t>View customer transaction log</w:t>
-      </w:r>
-    </w:p>
-    <w:p>
-      <w:pPr>
-        <w:pStyle w:val="ListParagraph"/>
-        <w:numPr>
-          <w:ilvl w:val="2"/>
-          <w:numId w:val="1"/>
-        </w:numPr>
-      </w:pPr>
-      <w:r>
-        <w:t>View all customer transactions</w:t>
-      </w:r>
-    </w:p>
-    <w:p>
-      <w:pPr>
-        <w:pStyle w:val="ListParagraph"/>
-        <w:numPr>
-          <w:ilvl w:val="1"/>
-          <w:numId w:val="1"/>
-        </w:numPr>
-      </w:pPr>
-      <w:r>
-        <w:t>Exit the application</w:t>
-      </w:r>
-    </w:p>
-    <w:p>
-      <w:pPr>
-        <w:pStyle w:val="ListParagraph"/>
-        <w:numPr>
-          <w:ilvl w:val="2"/>
-          <w:numId w:val="1"/>
-        </w:numPr>
-      </w:pPr>
-      <w:r>
-        <w:t>Exit the application</w:t>
-      </w:r>
-    </w:p>
-    <w:p/>
-    <w:p>
-      <w:pPr>
-        <w:pStyle w:val="ListParagraph"/>
-        <w:numPr>
-          <w:ilvl w:val="0"/>
-          <w:numId w:val="1"/>
-        </w:numPr>
-      </w:pPr>
-      <w:r>
-        <w:t>Login as Admin</w:t>
-      </w:r>
-    </w:p>
-    <w:p>
-      <w:pPr>
-        <w:pStyle w:val="ListParagraph"/>
-        <w:ind w:left="1440" w:firstLine="720"/>
-      </w:pPr>
-      <w:proofErr w:type="spellStart"/>
-      <w:r>
-        <w:t>i</w:t>
-      </w:r>
-      <w:proofErr w:type="spellEnd"/>
-      <w:r>
-        <w:t xml:space="preserve">. Login with valid username/password combo </w:t>
-      </w:r>
-    </w:p>
-    <w:p>
-      <w:pPr>
-        <w:pStyle w:val="ListParagraph"/>
-        <w:numPr>
-          <w:ilvl w:val="1"/>
-          <w:numId w:val="1"/>
-        </w:numPr>
-      </w:pPr>
-      <w:r>
-        <w:t>Get help with admin options</w:t>
-      </w:r>
-    </w:p>
-    <w:p>
-      <w:pPr>
-        <w:pStyle w:val="ListParagraph"/>
-        <w:numPr>
-          <w:ilvl w:val="2"/>
-          <w:numId w:val="1"/>
-        </w:numPr>
-      </w:pPr>
-      <w:r>
-        <w:t>Get help with admin options</w:t>
-      </w:r>
-    </w:p>
-    <w:p>
-      <w:pPr>
-        <w:pStyle w:val="ListParagraph"/>
-        <w:numPr>
-          <w:ilvl w:val="1"/>
-          <w:numId w:val="1"/>
-        </w:numPr>
-      </w:pPr>
-      <w:r>
-        <w:t>Create customer</w:t>
-      </w:r>
-    </w:p>
-    <w:p>
-      <w:pPr>
-        <w:pStyle w:val="ListParagraph"/>
-        <w:numPr>
-          <w:ilvl w:val="2"/>
-          <w:numId w:val="1"/>
-        </w:numPr>
-      </w:pPr>
-      <w:r>
-        <w:t>Create user with valid username/password combo</w:t>
-      </w:r>
-    </w:p>
-    <w:p>
-      <w:pPr>
-        <w:pStyle w:val="ListParagraph"/>
-        <w:numPr>
-          <w:ilvl w:val="2"/>
-          <w:numId w:val="1"/>
-        </w:numPr>
-      </w:pPr>
-      <w:r>
-        <w:t>Try to create user with already created username</w:t>
-      </w:r>
-    </w:p>
-    <w:p>
-      <w:pPr>
-        <w:pStyle w:val="ListParagraph"/>
-        <w:numPr>
-          <w:ilvl w:val="2"/>
-          <w:numId w:val="1"/>
-        </w:numPr>
-      </w:pPr>
-      <w:r>
-        <w:t>Try to create user with password that is too short</w:t>
-      </w:r>
-    </w:p>
-    <w:p>
-      <w:pPr>
-        <w:pStyle w:val="ListParagraph"/>
-        <w:numPr>
-          <w:ilvl w:val="1"/>
-          <w:numId w:val="1"/>
-        </w:numPr>
-      </w:pPr>
-      <w:r>
-        <w:t>Assign accounts to customer</w:t>
-      </w:r>
-    </w:p>
-    <w:p>
-      <w:pPr>
-        <w:pStyle w:val="ListParagraph"/>
-        <w:numPr>
-          <w:ilvl w:val="2"/>
-          <w:numId w:val="1"/>
-        </w:numPr>
-      </w:pPr>
-      <w:r>
-        <w:t>Assign customer a checking account</w:t>
-      </w:r>
-    </w:p>
-    <w:p>
-      <w:pPr>
-        <w:pStyle w:val="ListParagraph"/>
-        <w:numPr>
-          <w:ilvl w:val="2"/>
-          <w:numId w:val="1"/>
-        </w:numPr>
-      </w:pPr>
-      <w:r>
-        <w:t>Assign customer a savings account</w:t>
-      </w:r>
-    </w:p>
-    <w:p>
-      <w:pPr>
-        <w:pStyle w:val="ListParagraph"/>
-        <w:numPr>
-          <w:ilvl w:val="1"/>
-          <w:numId w:val="1"/>
-        </w:numPr>
-      </w:pPr>
-      <w:r>
-        <w:t>View system log (all customer transactions)</w:t>
-      </w:r>
-    </w:p>
-    <w:p>
-      <w:pPr>
-        <w:pStyle w:val="ListParagraph"/>
-        <w:numPr>
-          <w:ilvl w:val="2"/>
-          <w:numId w:val="1"/>
-        </w:numPr>
-      </w:pPr>
-      <w:r>
-        <w:t>View system log</w:t>
-      </w:r>
-    </w:p>
-    <w:p>
-      <w:pPr>
-        <w:pStyle w:val="ListParagraph"/>
-        <w:numPr>
-          <w:ilvl w:val="1"/>
-          <w:numId w:val="1"/>
-        </w:numPr>
-      </w:pPr>
-      <w:r>
-        <w:t>List account numbers, customers, and balances</w:t>
-      </w:r>
-    </w:p>
-    <w:p>
-      <w:pPr>
-        <w:pStyle w:val="ListParagraph"/>
-        <w:numPr>
-          <w:ilvl w:val="2"/>
-          <w:numId w:val="1"/>
-        </w:numPr>
-      </w:pPr>
-      <w:r>
-        <w:t>List account numbers</w:t>
-      </w:r>
-    </w:p>
-    <w:p>
-      <w:pPr>
-        <w:pStyle w:val="ListParagraph"/>
-        <w:numPr>
-          <w:ilvl w:val="2"/>
-          <w:numId w:val="1"/>
-        </w:numPr>
-      </w:pPr>
-      <w:r>
-        <w:t>List customers</w:t>
-      </w:r>
-    </w:p>
-    <w:p>
-      <w:pPr>
-        <w:pStyle w:val="ListParagraph"/>
-        <w:numPr>
-          <w:ilvl w:val="1"/>
-          <w:numId w:val="1"/>
-        </w:numPr>
-      </w:pPr>
-      <w:r>
-        <w:lastRenderedPageBreak/>
-        <w:t>Suspend Account</w:t>
-      </w:r>
-    </w:p>
-    <w:p>
-      <w:pPr>
-        <w:pStyle w:val="ListParagraph"/>
-        <w:numPr>
-          <w:ilvl w:val="2"/>
-          <w:numId w:val="1"/>
-        </w:numPr>
-      </w:pPr>
-      <w:r>
-        <w:t>Suspend customer account</w:t>
-      </w:r>
-    </w:p>
-    <w:p>
-      <w:pPr>
-        <w:pStyle w:val="ListParagraph"/>
-        <w:numPr>
-          <w:ilvl w:val="2"/>
-          <w:numId w:val="1"/>
-        </w:numPr>
-      </w:pPr>
-      <w:r>
-        <w:t>Try to suspend admin account</w:t>
-      </w:r>
-    </w:p>
-    <w:p>
-      <w:pPr>
-        <w:pStyle w:val="ListParagraph"/>
-        <w:numPr>
-          <w:ilvl w:val="1"/>
-          <w:numId w:val="1"/>
-        </w:numPr>
-      </w:pPr>
-      <w:r>
-        <w:t>Reactivate Account</w:t>
-      </w:r>
-    </w:p>
-    <w:p>
-      <w:pPr>
-        <w:pStyle w:val="ListParagraph"/>
-        <w:numPr>
-          <w:ilvl w:val="2"/>
-          <w:numId w:val="1"/>
-        </w:numPr>
-      </w:pPr>
-      <w:r>
-        <w:t>Activate/Reactivate suspended customer account</w:t>
-      </w:r>
-    </w:p>
-    <w:p>
-      <w:pPr>
-        <w:pStyle w:val="ListParagraph"/>
-        <w:numPr>
-          <w:ilvl w:val="2"/>
-          <w:numId w:val="1"/>
-        </w:numPr>
-      </w:pPr>
-      <w:r>
-        <w:t>Activate/Reactivate active account</w:t>
-      </w:r>
-    </w:p>
-    <w:p>
-      <w:pPr>
-        <w:pStyle w:val="ListParagraph"/>
-        <w:numPr>
-          <w:ilvl w:val="1"/>
-          <w:numId w:val="1"/>
-        </w:numPr>
-      </w:pPr>
-      <w:r>
-        <w:t>Exit the application</w:t>
-      </w:r>
-    </w:p>
-    <w:p>
-      <w:pPr>
-        <w:pStyle w:val="ListParagraph"/>
-        <w:numPr>
-          <w:ilvl w:val="2"/>
-          <w:numId w:val="1"/>
-        </w:numPr>
-      </w:pPr>
-      <w:r>
-        <w:t>Exit the application</w:t>
-      </w:r>
-    </w:p>
-    <w:p/>
-    <w:p/>
-    <w:p>
-      <w:pPr>
-        <w:pStyle w:val="ListParagraph"/>
-        <w:numPr>
-          <w:ilvl w:val="0"/>
-          <w:numId w:val="2"/>
-        </w:numPr>
-      </w:pPr>
-      <w:r>
-        <w:t xml:space="preserve"> CUSTOMER FUNCTIONALITY</w:t>
-      </w:r>
-    </w:p>
-    <w:p>
-      <w:pPr>
-        <w:pStyle w:val="ListParagraph"/>
-        <w:numPr>
-          <w:ilvl w:val="1"/>
-          <w:numId w:val="2"/>
-        </w:numPr>
-      </w:pPr>
-      <w:r>
-        <w:t>LOGIN</w:t>
-      </w:r>
-    </w:p>
-    <w:p>
-      <w:pPr>
-        <w:pStyle w:val="ListParagraph"/>
-        <w:numPr>
-          <w:ilvl w:val="2"/>
-          <w:numId w:val="2"/>
-        </w:numPr>
-      </w:pPr>
-      <w:r>
-        <w:t>Test invalid login</w:t>
-      </w:r>
-    </w:p>
-    <w:p>
-      <w:pPr>
-        <w:pStyle w:val="ListParagraph"/>
-        <w:numPr>
-          <w:ilvl w:val="3"/>
-          <w:numId w:val="2"/>
-        </w:numPr>
-      </w:pPr>
-      <w:r>
-        <w:t xml:space="preserve">Explanation:  Test that non-users are incapable of logging into and </w:t>
+          <w:numId w:val="2"/>
+        </w:numPr>
+      </w:pPr>
+      <w:r>
+        <w:t>PURPOSE</w:t>
+      </w:r>
+    </w:p>
+    <w:p>
+      <w:pPr>
+        <w:ind w:left="720"/>
+      </w:pPr>
+      <w:r>
+        <w:t xml:space="preserve">The purpose of this document is to guide a user through a set of tests that will prove/disprove that the program delivers all functionality that it is supposed to contain.  Tests are broken down by User Type and User functionality.  Multiple tests may exist for one type of functionality.  In order to test the functionality, read an explanation of the test and follow the steps in order to run the test.  The tests are to be completed sequentially to ensure that the user is logged into the appropriate account to run the tests from.  </w:t>
       </w:r>
       <w:bookmarkStart w:id="0" w:name="_GoBack"/>
       <w:bookmarkEnd w:id="0"/>
-      <w:r>
-        <w:t>accessing the bank system</w:t>
+    </w:p>
+    <w:p>
+      <w:pPr>
+        <w:pStyle w:val="ListParagraph"/>
+        <w:numPr>
+          <w:ilvl w:val="0"/>
+          <w:numId w:val="2"/>
+        </w:numPr>
+      </w:pPr>
+      <w:r>
+        <w:t>CUSTOMER FUNCTIONALITY</w:t>
+      </w:r>
+      <w:r>
+        <w:t xml:space="preserve"> TESTS</w:t>
+      </w:r>
+    </w:p>
+    <w:p>
+      <w:pPr>
+        <w:pStyle w:val="ListParagraph"/>
+        <w:numPr>
+          <w:ilvl w:val="1"/>
+          <w:numId w:val="2"/>
+        </w:numPr>
+      </w:pPr>
+      <w:r>
+        <w:t>LOGIN</w:t>
+      </w:r>
+      <w:r>
+        <w:t xml:space="preserve"> AS CUSTOMER</w:t>
+      </w:r>
+    </w:p>
+    <w:p>
+      <w:pPr>
+        <w:pStyle w:val="ListParagraph"/>
+        <w:numPr>
+          <w:ilvl w:val="2"/>
+          <w:numId w:val="2"/>
+        </w:numPr>
+      </w:pPr>
+      <w:r>
+        <w:t>Login with invalid username/password combo</w:t>
       </w:r>
     </w:p>
     <w:p>
@@ -603,6 +103,18 @@
         </w:numPr>
       </w:pPr>
       <w:r>
+        <w:t>Explanation:  Test that non-users are incapable of logging into and accessing the bank system</w:t>
+      </w:r>
+    </w:p>
+    <w:p>
+      <w:pPr>
+        <w:pStyle w:val="ListParagraph"/>
+        <w:numPr>
+          <w:ilvl w:val="3"/>
+          <w:numId w:val="2"/>
+        </w:numPr>
+      </w:pPr>
+      <w:r>
         <w:t>Steps:</w:t>
       </w:r>
     </w:p>
@@ -631,6 +143,9 @@
       </w:r>
       <w:proofErr w:type="spellStart"/>
       <w:r>
+        <w:rPr>
+          <w:b/>
+        </w:rPr>
         <w:t>nonUser</w:t>
       </w:r>
       <w:proofErr w:type="spellEnd"/>
@@ -647,7 +162,16 @@
         </w:numPr>
       </w:pPr>
       <w:r>
-        <w:t>Password Prompt:  Type “blah” (or whatever you want)</w:t>
+        <w:t>Password Prompt:  Type “</w:t>
+      </w:r>
+      <w:r>
+        <w:rPr>
+          <w:b/>
+        </w:rPr>
+        <w:t>blah</w:t>
+      </w:r>
+      <w:r>
+        <w:t>” (or whatever you want)</w:t>
       </w:r>
     </w:p>
     <w:p>
@@ -666,12 +190,602 @@
       <w:pPr>
         <w:pStyle w:val="ListParagraph"/>
         <w:numPr>
+          <w:ilvl w:val="2"/>
+          <w:numId w:val="2"/>
+        </w:numPr>
+      </w:pPr>
+      <w:r>
+        <w:t>Login with valid username/password combo</w:t>
+      </w:r>
+    </w:p>
+    <w:p>
+      <w:pPr>
+        <w:pStyle w:val="ListParagraph"/>
+        <w:numPr>
+          <w:ilvl w:val="3"/>
+          <w:numId w:val="2"/>
+        </w:numPr>
+      </w:pPr>
+      <w:r>
+        <w:t>Explanation:</w:t>
+      </w:r>
+    </w:p>
+    <w:p>
+      <w:pPr>
+        <w:pStyle w:val="ListParagraph"/>
+        <w:numPr>
+          <w:ilvl w:val="3"/>
+          <w:numId w:val="2"/>
+        </w:numPr>
+      </w:pPr>
+      <w:r>
+        <w:t>Steps:</w:t>
+      </w:r>
+    </w:p>
+    <w:p>
+      <w:pPr>
+        <w:pStyle w:val="ListParagraph"/>
+        <w:numPr>
+          <w:ilvl w:val="1"/>
+          <w:numId w:val="2"/>
+        </w:numPr>
+      </w:pPr>
+      <w:r>
+        <w:t>GET HELP WITH CUSTOMER OPTIONS</w:t>
+      </w:r>
+    </w:p>
+    <w:p>
+      <w:pPr>
+        <w:pStyle w:val="ListParagraph"/>
+        <w:numPr>
+          <w:ilvl w:val="2"/>
+          <w:numId w:val="2"/>
+        </w:numPr>
+      </w:pPr>
+      <w:r>
+        <w:t>Get help with customer options</w:t>
+      </w:r>
+    </w:p>
+    <w:p>
+      <w:pPr>
+        <w:pStyle w:val="ListParagraph"/>
+        <w:numPr>
+          <w:ilvl w:val="3"/>
+          <w:numId w:val="2"/>
+        </w:numPr>
+      </w:pPr>
+      <w:r>
+        <w:t>Explanation</w:t>
+      </w:r>
+    </w:p>
+    <w:p>
+      <w:pPr>
+        <w:pStyle w:val="ListParagraph"/>
+        <w:numPr>
+          <w:ilvl w:val="3"/>
+          <w:numId w:val="2"/>
+        </w:numPr>
+      </w:pPr>
+      <w:r>
+        <w:t>Steps</w:t>
+      </w:r>
+    </w:p>
+    <w:p>
+      <w:pPr>
+        <w:pStyle w:val="ListParagraph"/>
+        <w:numPr>
+          <w:ilvl w:val="1"/>
+          <w:numId w:val="2"/>
+        </w:numPr>
+      </w:pPr>
+      <w:r>
+        <w:t>DEPOSIT (ADD) FUNDS</w:t>
+      </w:r>
+    </w:p>
+    <w:p>
+      <w:pPr>
+        <w:pStyle w:val="ListParagraph"/>
+        <w:numPr>
+          <w:ilvl w:val="2"/>
+          <w:numId w:val="2"/>
+        </w:numPr>
+      </w:pPr>
+      <w:r>
+        <w:t>Deposit funds to account belonging to user</w:t>
+      </w:r>
+    </w:p>
+    <w:p>
+      <w:pPr>
+        <w:pStyle w:val="ListParagraph"/>
+        <w:numPr>
+          <w:ilvl w:val="2"/>
+          <w:numId w:val="2"/>
+        </w:numPr>
+      </w:pPr>
+      <w:r>
+        <w:t>Deposit funds to account not belonging to user</w:t>
+      </w:r>
+    </w:p>
+    <w:p>
+      <w:pPr>
+        <w:pStyle w:val="ListParagraph"/>
+        <w:numPr>
+          <w:ilvl w:val="1"/>
+          <w:numId w:val="2"/>
+        </w:numPr>
+      </w:pPr>
+      <w:r>
+        <w:t>WITHDRAW FUNDS</w:t>
+      </w:r>
+    </w:p>
+    <w:p>
+      <w:pPr>
+        <w:pStyle w:val="ListParagraph"/>
+        <w:numPr>
+          <w:ilvl w:val="2"/>
+          <w:numId w:val="2"/>
+        </w:numPr>
+      </w:pPr>
+      <w:r>
+        <w:t>Withdraw amount less than or equal to the funds in account</w:t>
+      </w:r>
+    </w:p>
+    <w:p>
+      <w:pPr>
+        <w:pStyle w:val="ListParagraph"/>
+        <w:numPr>
+          <w:ilvl w:val="2"/>
+          <w:numId w:val="2"/>
+        </w:numPr>
+      </w:pPr>
+      <w:r>
+        <w:t>Try to withdraw more funds than are in account</w:t>
+      </w:r>
+    </w:p>
+    <w:p>
+      <w:pPr>
+        <w:pStyle w:val="ListParagraph"/>
+        <w:numPr>
+          <w:ilvl w:val="2"/>
+          <w:numId w:val="2"/>
+        </w:numPr>
+      </w:pPr>
+      <w:r>
+        <w:t>Try to withdraw funds from an account that doesn’t belong to the user</w:t>
+      </w:r>
+    </w:p>
+    <w:p>
+      <w:pPr>
+        <w:pStyle w:val="ListParagraph"/>
+        <w:numPr>
+          <w:ilvl w:val="1"/>
+          <w:numId w:val="2"/>
+        </w:numPr>
+      </w:pPr>
+      <w:r>
+        <w:t>TRANSFER FUNDS</w:t>
+      </w:r>
+    </w:p>
+    <w:p>
+      <w:pPr>
+        <w:pStyle w:val="ListParagraph"/>
+        <w:numPr>
+          <w:ilvl w:val="2"/>
+          <w:numId w:val="2"/>
+        </w:numPr>
+      </w:pPr>
+      <w:r>
+        <w:t>Transfer amount of funds less than or equal to the funds in account</w:t>
+      </w:r>
+    </w:p>
+    <w:p>
+      <w:pPr>
+        <w:pStyle w:val="ListParagraph"/>
+        <w:numPr>
+          <w:ilvl w:val="2"/>
+          <w:numId w:val="2"/>
+        </w:numPr>
+      </w:pPr>
+      <w:r>
+        <w:t>Try to transfer more funds than are in account</w:t>
+      </w:r>
+    </w:p>
+    <w:p>
+      <w:pPr>
+        <w:pStyle w:val="ListParagraph"/>
+        <w:numPr>
+          <w:ilvl w:val="2"/>
+          <w:numId w:val="2"/>
+        </w:numPr>
+      </w:pPr>
+      <w:r>
+        <w:t>Try to transfer funds to an account that doesn’t belong to the user</w:t>
+      </w:r>
+    </w:p>
+    <w:p>
+      <w:pPr>
+        <w:pStyle w:val="ListParagraph"/>
+        <w:numPr>
+          <w:ilvl w:val="2"/>
+          <w:numId w:val="2"/>
+        </w:numPr>
+      </w:pPr>
+      <w:r>
+        <w:t>Try to transfer funds from an account that doesn’t belong to the user</w:t>
+      </w:r>
+    </w:p>
+    <w:p>
+      <w:pPr>
+        <w:pStyle w:val="ListParagraph"/>
+        <w:numPr>
+          <w:ilvl w:val="1"/>
+          <w:numId w:val="2"/>
+        </w:numPr>
+      </w:pPr>
+      <w:r>
+        <w:t>VIEW CUSTOMER TRANSACTION LOG</w:t>
+      </w:r>
+    </w:p>
+    <w:p>
+      <w:pPr>
+        <w:pStyle w:val="ListParagraph"/>
+        <w:numPr>
+          <w:ilvl w:val="2"/>
+          <w:numId w:val="2"/>
+        </w:numPr>
+      </w:pPr>
+      <w:r>
+        <w:lastRenderedPageBreak/>
+        <w:t>View all customer transactions</w:t>
+      </w:r>
+    </w:p>
+    <w:p>
+      <w:pPr>
+        <w:pStyle w:val="ListParagraph"/>
+        <w:numPr>
+          <w:ilvl w:val="1"/>
+          <w:numId w:val="2"/>
+        </w:numPr>
+      </w:pPr>
+      <w:r>
+        <w:t>EXIT APPLICATION</w:t>
+      </w:r>
+    </w:p>
+    <w:p>
+      <w:pPr>
+        <w:pStyle w:val="ListParagraph"/>
+        <w:numPr>
+          <w:ilvl w:val="2"/>
+          <w:numId w:val="2"/>
+        </w:numPr>
+      </w:pPr>
+      <w:r>
+        <w:t>Exit the application</w:t>
+      </w:r>
+    </w:p>
+    <w:p/>
+    <w:p>
+      <w:pPr>
+        <w:pStyle w:val="ListParagraph"/>
+        <w:numPr>
           <w:ilvl w:val="0"/>
           <w:numId w:val="2"/>
         </w:numPr>
       </w:pPr>
       <w:r>
         <w:t>ADMIN FUNCTIONALITY</w:t>
+      </w:r>
+    </w:p>
+    <w:p>
+      <w:pPr>
+        <w:pStyle w:val="ListParagraph"/>
+        <w:numPr>
+          <w:ilvl w:val="1"/>
+          <w:numId w:val="2"/>
+        </w:numPr>
+      </w:pPr>
+      <w:r>
+        <w:t>LOGIN AS ADMIN</w:t>
+      </w:r>
+    </w:p>
+    <w:p>
+      <w:pPr>
+        <w:pStyle w:val="ListParagraph"/>
+        <w:numPr>
+          <w:ilvl w:val="2"/>
+          <w:numId w:val="2"/>
+        </w:numPr>
+      </w:pPr>
+      <w:r>
+        <w:t>Login with valid username/password combo</w:t>
+      </w:r>
+    </w:p>
+    <w:p>
+      <w:pPr>
+        <w:pStyle w:val="ListParagraph"/>
+        <w:numPr>
+          <w:ilvl w:val="1"/>
+          <w:numId w:val="2"/>
+        </w:numPr>
+      </w:pPr>
+      <w:r>
+        <w:t>GET HELP WITH ADMIN OPTIONS</w:t>
+      </w:r>
+    </w:p>
+    <w:p>
+      <w:pPr>
+        <w:pStyle w:val="ListParagraph"/>
+        <w:numPr>
+          <w:ilvl w:val="2"/>
+          <w:numId w:val="2"/>
+        </w:numPr>
+      </w:pPr>
+      <w:r>
+        <w:t>Get help with admin options</w:t>
+      </w:r>
+    </w:p>
+    <w:p>
+      <w:pPr>
+        <w:pStyle w:val="ListParagraph"/>
+        <w:numPr>
+          <w:ilvl w:val="3"/>
+          <w:numId w:val="2"/>
+        </w:numPr>
+      </w:pPr>
+      <w:r>
+        <w:t>Explanation:</w:t>
+      </w:r>
+    </w:p>
+    <w:p>
+      <w:pPr>
+        <w:pStyle w:val="ListParagraph"/>
+        <w:numPr>
+          <w:ilvl w:val="3"/>
+          <w:numId w:val="2"/>
+        </w:numPr>
+      </w:pPr>
+      <w:r>
+        <w:t>Steps:</w:t>
+      </w:r>
+    </w:p>
+    <w:p>
+      <w:pPr>
+        <w:pStyle w:val="ListParagraph"/>
+        <w:numPr>
+          <w:ilvl w:val="1"/>
+          <w:numId w:val="2"/>
+        </w:numPr>
+      </w:pPr>
+      <w:r>
+        <w:t>CREATE CUSTOMER</w:t>
+      </w:r>
+    </w:p>
+    <w:p>
+      <w:pPr>
+        <w:pStyle w:val="ListParagraph"/>
+        <w:numPr>
+          <w:ilvl w:val="2"/>
+          <w:numId w:val="2"/>
+        </w:numPr>
+      </w:pPr>
+      <w:r>
+        <w:t>Create user with valid username/password combo</w:t>
+      </w:r>
+    </w:p>
+    <w:p>
+      <w:pPr>
+        <w:pStyle w:val="ListParagraph"/>
+        <w:numPr>
+          <w:ilvl w:val="2"/>
+          <w:numId w:val="2"/>
+        </w:numPr>
+      </w:pPr>
+      <w:r>
+        <w:t>Try to create user with already existing username</w:t>
+      </w:r>
+    </w:p>
+    <w:p>
+      <w:pPr>
+        <w:pStyle w:val="ListParagraph"/>
+        <w:numPr>
+          <w:ilvl w:val="2"/>
+          <w:numId w:val="2"/>
+        </w:numPr>
+      </w:pPr>
+      <w:r>
+        <w:t>Try to create user with password that is too short</w:t>
+      </w:r>
+    </w:p>
+    <w:p>
+      <w:pPr>
+        <w:pStyle w:val="ListParagraph"/>
+        <w:numPr>
+          <w:ilvl w:val="1"/>
+          <w:numId w:val="2"/>
+        </w:numPr>
+      </w:pPr>
+      <w:r>
+        <w:t>ASSIGN ACCOUNTS TO CUSTOMER</w:t>
+      </w:r>
+    </w:p>
+    <w:p>
+      <w:pPr>
+        <w:pStyle w:val="ListParagraph"/>
+        <w:numPr>
+          <w:ilvl w:val="2"/>
+          <w:numId w:val="2"/>
+        </w:numPr>
+      </w:pPr>
+      <w:r>
+        <w:t>Assign a checking account to customer</w:t>
+      </w:r>
+    </w:p>
+    <w:p>
+      <w:pPr>
+        <w:pStyle w:val="ListParagraph"/>
+        <w:numPr>
+          <w:ilvl w:val="2"/>
+          <w:numId w:val="2"/>
+        </w:numPr>
+      </w:pPr>
+      <w:r>
+        <w:t>Assign a savings account to customer</w:t>
+      </w:r>
+    </w:p>
+    <w:p>
+      <w:pPr>
+        <w:pStyle w:val="ListParagraph"/>
+        <w:numPr>
+          <w:ilvl w:val="1"/>
+          <w:numId w:val="2"/>
+        </w:numPr>
+      </w:pPr>
+      <w:r>
+        <w:t>VIEW SYSTEM LOG (ALL CUSTOMER TRANSACTIONS)</w:t>
+      </w:r>
+    </w:p>
+    <w:p>
+      <w:pPr>
+        <w:pStyle w:val="ListParagraph"/>
+        <w:numPr>
+          <w:ilvl w:val="2"/>
+          <w:numId w:val="2"/>
+        </w:numPr>
+      </w:pPr>
+      <w:r>
+        <w:t>View system log</w:t>
+      </w:r>
+    </w:p>
+    <w:p>
+      <w:pPr>
+        <w:pStyle w:val="ListParagraph"/>
+        <w:numPr>
+          <w:ilvl w:val="1"/>
+          <w:numId w:val="2"/>
+        </w:numPr>
+      </w:pPr>
+      <w:r>
+        <w:t>LIST ACCOUNT NUMBERS, CUSTOMERS, AND BALANCES</w:t>
+      </w:r>
+    </w:p>
+    <w:p>
+      <w:pPr>
+        <w:pStyle w:val="ListParagraph"/>
+        <w:numPr>
+          <w:ilvl w:val="2"/>
+          <w:numId w:val="2"/>
+        </w:numPr>
+      </w:pPr>
+      <w:r>
+        <w:t>List account information</w:t>
+      </w:r>
+    </w:p>
+    <w:p>
+      <w:pPr>
+        <w:pStyle w:val="ListParagraph"/>
+        <w:numPr>
+          <w:ilvl w:val="2"/>
+          <w:numId w:val="2"/>
+        </w:numPr>
+      </w:pPr>
+      <w:r>
+        <w:t>List customer information</w:t>
+      </w:r>
+    </w:p>
+    <w:p>
+      <w:pPr>
+        <w:pStyle w:val="ListParagraph"/>
+        <w:numPr>
+          <w:ilvl w:val="1"/>
+          <w:numId w:val="2"/>
+        </w:numPr>
+      </w:pPr>
+      <w:r>
+        <w:t>SUSPEND ACCOUNT</w:t>
+      </w:r>
+    </w:p>
+    <w:p>
+      <w:pPr>
+        <w:pStyle w:val="ListParagraph"/>
+        <w:numPr>
+          <w:ilvl w:val="2"/>
+          <w:numId w:val="2"/>
+        </w:numPr>
+      </w:pPr>
+      <w:r>
+        <w:t>Suspend customer account</w:t>
+      </w:r>
+    </w:p>
+    <w:p>
+      <w:pPr>
+        <w:pStyle w:val="ListParagraph"/>
+        <w:numPr>
+          <w:ilvl w:val="2"/>
+          <w:numId w:val="2"/>
+        </w:numPr>
+      </w:pPr>
+      <w:r>
+        <w:t>Try to suspend admin account</w:t>
+      </w:r>
+    </w:p>
+    <w:p>
+      <w:pPr>
+        <w:pStyle w:val="ListParagraph"/>
+        <w:numPr>
+          <w:ilvl w:val="1"/>
+          <w:numId w:val="2"/>
+        </w:numPr>
+      </w:pPr>
+      <w:r>
+        <w:t>REACTIVATE ACCOUNT</w:t>
+      </w:r>
+    </w:p>
+    <w:p>
+      <w:pPr>
+        <w:pStyle w:val="ListParagraph"/>
+        <w:numPr>
+          <w:ilvl w:val="2"/>
+          <w:numId w:val="2"/>
+        </w:numPr>
+      </w:pPr>
+      <w:r>
+        <w:t>Reactivate suspended customer account</w:t>
+      </w:r>
+    </w:p>
+    <w:p>
+      <w:pPr>
+        <w:pStyle w:val="ListParagraph"/>
+        <w:numPr>
+          <w:ilvl w:val="2"/>
+          <w:numId w:val="2"/>
+        </w:numPr>
+      </w:pPr>
+      <w:r>
+        <w:t>Activate already active account</w:t>
+      </w:r>
+    </w:p>
+    <w:p>
+      <w:pPr>
+        <w:pStyle w:val="ListParagraph"/>
+        <w:numPr>
+          <w:ilvl w:val="1"/>
+          <w:numId w:val="2"/>
+        </w:numPr>
+      </w:pPr>
+      <w:r>
+        <w:t>EXIT APPLICATION</w:t>
+      </w:r>
+    </w:p>
+    <w:p>
+      <w:pPr>
+        <w:pStyle w:val="ListParagraph"/>
+        <w:numPr>
+          <w:ilvl w:val="2"/>
+          <w:numId w:val="2"/>
+        </w:numPr>
+      </w:pPr>
+      <w:r>
+        <w:t>Exit the application</w:t>
       </w:r>
     </w:p>
     <w:sectPr>

</xml_diff>

<commit_message>
Updated Test Plan - still needs a few admin tests
</commit_message>
<xml_diff>
--- a/documentation/Test Plan.docx
+++ b/documentation/Test Plan.docx
@@ -1677,6 +1677,9 @@
       <w:r>
         <w:t>Explanation:  View a log of all the transactions the customer user has carried out</w:t>
       </w:r>
+      <w:r>
+        <w:t>.</w:t>
+      </w:r>
     </w:p>
     <w:p>
       <w:pPr>
@@ -1866,13 +1869,10 @@
       </w:pPr>
       <w:r>
         <w:lastRenderedPageBreak/>
-        <w:t>Explanation:</w:t>
-      </w:r>
-      <w:r>
-        <w:t xml:space="preserve">  Test that registered admins are</w:t>
-      </w:r>
-      <w:r>
-        <w:t xml:space="preserve"> capable of logging into and accessing the bank system</w:t>
+        <w:t>Explanation:  Test that registered admins are capable of logging into and accessing the bank system</w:t>
+      </w:r>
+      <w:r>
+        <w:t>.</w:t>
       </w:r>
     </w:p>
     <w:p>
@@ -1956,13 +1956,7 @@
         </w:numPr>
       </w:pPr>
       <w:r>
-        <w:t xml:space="preserve">Observe message that login was successful.  NOTE:  Remain logged in for the remainder of the </w:t>
-      </w:r>
-      <w:r>
-        <w:t>Admin</w:t>
-      </w:r>
-      <w:r>
-        <w:t xml:space="preserve"> functionality tests.</w:t>
+        <w:t>Observe message that login was successful.  NOTE:  Remain logged in for the remainder of the Admin functionality tests.</w:t>
       </w:r>
     </w:p>
     <w:p>
@@ -2007,13 +2001,7 @@
         <w:t>help</w:t>
       </w:r>
       <w:r>
-        <w:t>” when logged in as a</w:t>
-      </w:r>
-      <w:r>
-        <w:t>n admin displays admin</w:t>
-      </w:r>
-      <w:r>
-        <w:t xml:space="preserve"> options</w:t>
+        <w:t>” when logged in as an admin displays admin options</w:t>
       </w:r>
     </w:p>
     <w:p>
@@ -2037,13 +2025,7 @@
         </w:numPr>
       </w:pPr>
       <w:r>
-        <w:t>Be lo</w:t>
-      </w:r>
-      <w:r>
-        <w:t>gged in as Admin</w:t>
-      </w:r>
-      <w:r>
-        <w:t>1</w:t>
+        <w:t>Be logged in as Admin1</w:t>
       </w:r>
     </w:p>
     <w:p>
@@ -2076,13 +2058,7 @@
         </w:numPr>
       </w:pPr>
       <w:r>
-        <w:t xml:space="preserve">Read the </w:t>
-      </w:r>
-      <w:r>
-        <w:t>help dialogue for admin</w:t>
-      </w:r>
-      <w:r>
-        <w:t xml:space="preserve"> options</w:t>
+        <w:t>Read the help dialogue for admin options</w:t>
       </w:r>
     </w:p>
     <w:p>
@@ -2113,6 +2089,117 @@
       <w:pPr>
         <w:pStyle w:val="ListParagraph"/>
         <w:numPr>
+          <w:ilvl w:val="3"/>
+          <w:numId w:val="2"/>
+        </w:numPr>
+      </w:pPr>
+      <w:r>
+        <w:t>Explanation:  Tests creating a user with a valid username/password combo. The transaction should succeed.</w:t>
+      </w:r>
+    </w:p>
+    <w:p>
+      <w:pPr>
+        <w:pStyle w:val="ListParagraph"/>
+        <w:numPr>
+          <w:ilvl w:val="3"/>
+          <w:numId w:val="2"/>
+        </w:numPr>
+      </w:pPr>
+      <w:r>
+        <w:t>Steps:</w:t>
+      </w:r>
+    </w:p>
+    <w:p>
+      <w:pPr>
+        <w:pStyle w:val="ListParagraph"/>
+        <w:numPr>
+          <w:ilvl w:val="4"/>
+          <w:numId w:val="2"/>
+        </w:numPr>
+      </w:pPr>
+      <w:r>
+        <w:t>Be logged in as Admin1</w:t>
+      </w:r>
+    </w:p>
+    <w:p>
+      <w:pPr>
+        <w:pStyle w:val="ListParagraph"/>
+        <w:numPr>
+          <w:ilvl w:val="4"/>
+          <w:numId w:val="2"/>
+        </w:numPr>
+      </w:pPr>
+      <w:r>
+        <w:t>Type “</w:t>
+      </w:r>
+      <w:r>
+        <w:rPr>
+          <w:b/>
+        </w:rPr>
+        <w:t>n</w:t>
+      </w:r>
+      <w:r>
+        <w:t>” to create new customer and enter</w:t>
+      </w:r>
+    </w:p>
+    <w:p>
+      <w:pPr>
+        <w:pStyle w:val="ListParagraph"/>
+        <w:numPr>
+          <w:ilvl w:val="4"/>
+          <w:numId w:val="2"/>
+        </w:numPr>
+      </w:pPr>
+      <w:r>
+        <w:t>Username Prompt:  Type “</w:t>
+      </w:r>
+      <w:r>
+        <w:rPr>
+          <w:b/>
+        </w:rPr>
+        <w:t>Customer3</w:t>
+      </w:r>
+      <w:r>
+        <w:t>” and enter</w:t>
+      </w:r>
+    </w:p>
+    <w:p>
+      <w:pPr>
+        <w:pStyle w:val="ListParagraph"/>
+        <w:numPr>
+          <w:ilvl w:val="4"/>
+          <w:numId w:val="2"/>
+        </w:numPr>
+      </w:pPr>
+      <w:r>
+        <w:t>Password Prompt:  Type “</w:t>
+      </w:r>
+      <w:r>
+        <w:rPr>
+          <w:b/>
+        </w:rPr>
+        <w:t>password</w:t>
+      </w:r>
+      <w:r>
+        <w:t>” and enter</w:t>
+      </w:r>
+    </w:p>
+    <w:p>
+      <w:pPr>
+        <w:pStyle w:val="ListParagraph"/>
+        <w:numPr>
+          <w:ilvl w:val="4"/>
+          <w:numId w:val="2"/>
+        </w:numPr>
+      </w:pPr>
+      <w:r>
+        <w:t>Observe “transaction success” message</w:t>
+      </w:r>
+    </w:p>
+    <w:p>
+      <w:pPr>
+        <w:pStyle w:val="ListParagraph"/>
+        <w:numPr>
           <w:ilvl w:val="2"/>
           <w:numId w:val="2"/>
         </w:numPr>
@@ -2125,6 +2212,117 @@
       <w:pPr>
         <w:pStyle w:val="ListParagraph"/>
         <w:numPr>
+          <w:ilvl w:val="3"/>
+          <w:numId w:val="2"/>
+        </w:numPr>
+      </w:pPr>
+      <w:r>
+        <w:t>Explanation:  Tests creating a user with an existing username and password.  The transaction should fail.</w:t>
+      </w:r>
+    </w:p>
+    <w:p>
+      <w:pPr>
+        <w:pStyle w:val="ListParagraph"/>
+        <w:numPr>
+          <w:ilvl w:val="3"/>
+          <w:numId w:val="2"/>
+        </w:numPr>
+      </w:pPr>
+      <w:r>
+        <w:t>Steps:</w:t>
+      </w:r>
+    </w:p>
+    <w:p>
+      <w:pPr>
+        <w:pStyle w:val="ListParagraph"/>
+        <w:numPr>
+          <w:ilvl w:val="4"/>
+          <w:numId w:val="2"/>
+        </w:numPr>
+      </w:pPr>
+      <w:r>
+        <w:t>Be logged in as Admin1</w:t>
+      </w:r>
+    </w:p>
+    <w:p>
+      <w:pPr>
+        <w:pStyle w:val="ListParagraph"/>
+        <w:numPr>
+          <w:ilvl w:val="4"/>
+          <w:numId w:val="2"/>
+        </w:numPr>
+      </w:pPr>
+      <w:r>
+        <w:t>Type “</w:t>
+      </w:r>
+      <w:r>
+        <w:rPr>
+          <w:b/>
+        </w:rPr>
+        <w:t>n</w:t>
+      </w:r>
+      <w:r>
+        <w:t>” to create new customer and enter</w:t>
+      </w:r>
+    </w:p>
+    <w:p>
+      <w:pPr>
+        <w:pStyle w:val="ListParagraph"/>
+        <w:numPr>
+          <w:ilvl w:val="4"/>
+          <w:numId w:val="2"/>
+        </w:numPr>
+      </w:pPr>
+      <w:r>
+        <w:t>Username Prompt:  Type “</w:t>
+      </w:r>
+      <w:r>
+        <w:rPr>
+          <w:b/>
+        </w:rPr>
+        <w:t>Customer3</w:t>
+      </w:r>
+      <w:r>
+        <w:t>” and enter</w:t>
+      </w:r>
+    </w:p>
+    <w:p>
+      <w:pPr>
+        <w:pStyle w:val="ListParagraph"/>
+        <w:numPr>
+          <w:ilvl w:val="4"/>
+          <w:numId w:val="2"/>
+        </w:numPr>
+      </w:pPr>
+      <w:r>
+        <w:t>Password Prompt:  Type “</w:t>
+      </w:r>
+      <w:r>
+        <w:rPr>
+          <w:b/>
+        </w:rPr>
+        <w:t>password</w:t>
+      </w:r>
+      <w:r>
+        <w:t>” and enter</w:t>
+      </w:r>
+    </w:p>
+    <w:p>
+      <w:pPr>
+        <w:pStyle w:val="ListParagraph"/>
+        <w:numPr>
+          <w:ilvl w:val="4"/>
+          <w:numId w:val="2"/>
+        </w:numPr>
+      </w:pPr>
+      <w:r>
+        <w:t>Observe “transaction failure” message</w:t>
+      </w:r>
+    </w:p>
+    <w:p>
+      <w:pPr>
+        <w:pStyle w:val="ListParagraph"/>
+        <w:numPr>
           <w:ilvl w:val="2"/>
           <w:numId w:val="2"/>
         </w:numPr>
@@ -2137,6 +2335,106 @@
       <w:pPr>
         <w:pStyle w:val="ListParagraph"/>
         <w:numPr>
+          <w:ilvl w:val="3"/>
+          <w:numId w:val="2"/>
+        </w:numPr>
+      </w:pPr>
+      <w:r>
+        <w:t>Explanation:  Tests creating a user with a valid username and invalid password</w:t>
+      </w:r>
+    </w:p>
+    <w:p>
+      <w:pPr>
+        <w:pStyle w:val="ListParagraph"/>
+        <w:numPr>
+          <w:ilvl w:val="3"/>
+          <w:numId w:val="2"/>
+        </w:numPr>
+      </w:pPr>
+      <w:r>
+        <w:t>Steps:</w:t>
+      </w:r>
+    </w:p>
+    <w:p>
+      <w:pPr>
+        <w:pStyle w:val="ListParagraph"/>
+        <w:numPr>
+          <w:ilvl w:val="4"/>
+          <w:numId w:val="2"/>
+        </w:numPr>
+      </w:pPr>
+      <w:r>
+        <w:t>Be logged in as Admin1</w:t>
+      </w:r>
+    </w:p>
+    <w:p>
+      <w:pPr>
+        <w:pStyle w:val="ListParagraph"/>
+        <w:numPr>
+          <w:ilvl w:val="4"/>
+          <w:numId w:val="2"/>
+        </w:numPr>
+      </w:pPr>
+      <w:r>
+        <w:t>Type “</w:t>
+      </w:r>
+      <w:r>
+        <w:rPr>
+          <w:b/>
+        </w:rPr>
+        <w:t>n</w:t>
+      </w:r>
+      <w:r>
+        <w:t>” to create new customer and enter</w:t>
+      </w:r>
+    </w:p>
+    <w:p>
+      <w:pPr>
+        <w:pStyle w:val="ListParagraph"/>
+        <w:numPr>
+          <w:ilvl w:val="4"/>
+          <w:numId w:val="2"/>
+        </w:numPr>
+      </w:pPr>
+      <w:r>
+        <w:t>Username Prompt:  Type “</w:t>
+      </w:r>
+      <w:r>
+        <w:rPr>
+          <w:b/>
+        </w:rPr>
+        <w:t>Customer4</w:t>
+      </w:r>
+      <w:r>
+        <w:t>” and enter</w:t>
+      </w:r>
+    </w:p>
+    <w:p>
+      <w:pPr>
+        <w:pStyle w:val="ListParagraph"/>
+        <w:numPr>
+          <w:ilvl w:val="4"/>
+          <w:numId w:val="2"/>
+        </w:numPr>
+      </w:pPr>
+      <w:r>
+        <w:lastRenderedPageBreak/>
+        <w:t>Password Prompt:  Type “</w:t>
+      </w:r>
+      <w:r>
+        <w:rPr>
+          <w:b/>
+        </w:rPr>
+        <w:t>pass</w:t>
+      </w:r>
+      <w:r>
+        <w:t>” and enter</w:t>
+      </w:r>
+    </w:p>
+    <w:p>
+      <w:pPr>
+        <w:pStyle w:val="ListParagraph"/>
+        <w:numPr>
           <w:ilvl w:val="1"/>
           <w:numId w:val="2"/>
         </w:numPr>
@@ -2161,6 +2459,117 @@
       <w:pPr>
         <w:pStyle w:val="ListParagraph"/>
         <w:numPr>
+          <w:ilvl w:val="3"/>
+          <w:numId w:val="2"/>
+        </w:numPr>
+      </w:pPr>
+      <w:r>
+        <w:t>Explanation:  Tests assigning a checking account to a customer.  Transaction should succeed.</w:t>
+      </w:r>
+    </w:p>
+    <w:p>
+      <w:pPr>
+        <w:pStyle w:val="ListParagraph"/>
+        <w:numPr>
+          <w:ilvl w:val="3"/>
+          <w:numId w:val="2"/>
+        </w:numPr>
+      </w:pPr>
+      <w:r>
+        <w:t>Steps:</w:t>
+      </w:r>
+    </w:p>
+    <w:p>
+      <w:pPr>
+        <w:pStyle w:val="ListParagraph"/>
+        <w:numPr>
+          <w:ilvl w:val="4"/>
+          <w:numId w:val="2"/>
+        </w:numPr>
+      </w:pPr>
+      <w:r>
+        <w:t>Be logged in as Admin1</w:t>
+      </w:r>
+    </w:p>
+    <w:p>
+      <w:pPr>
+        <w:pStyle w:val="ListParagraph"/>
+        <w:numPr>
+          <w:ilvl w:val="4"/>
+          <w:numId w:val="2"/>
+        </w:numPr>
+      </w:pPr>
+      <w:r>
+        <w:t>Type “</w:t>
+      </w:r>
+      <w:r>
+        <w:rPr>
+          <w:b/>
+        </w:rPr>
+        <w:t>a</w:t>
+      </w:r>
+      <w:r>
+        <w:t>” to assign account and enter</w:t>
+      </w:r>
+    </w:p>
+    <w:p>
+      <w:pPr>
+        <w:pStyle w:val="ListParagraph"/>
+        <w:numPr>
+          <w:ilvl w:val="4"/>
+          <w:numId w:val="2"/>
+        </w:numPr>
+      </w:pPr>
+      <w:r>
+        <w:t>Account Number Prompt:  Type “</w:t>
+      </w:r>
+      <w:r>
+        <w:rPr>
+          <w:b/>
+        </w:rPr>
+        <w:t>5</w:t>
+      </w:r>
+      <w:r>
+        <w:t>” and enter</w:t>
+      </w:r>
+    </w:p>
+    <w:p>
+      <w:pPr>
+        <w:pStyle w:val="ListParagraph"/>
+        <w:numPr>
+          <w:ilvl w:val="4"/>
+          <w:numId w:val="2"/>
+        </w:numPr>
+      </w:pPr>
+      <w:r>
+        <w:t>Username Prompt:  Type “</w:t>
+      </w:r>
+      <w:r>
+        <w:rPr>
+          <w:b/>
+        </w:rPr>
+        <w:t>Customer2</w:t>
+      </w:r>
+      <w:r>
+        <w:t>” and enter</w:t>
+      </w:r>
+    </w:p>
+    <w:p>
+      <w:pPr>
+        <w:pStyle w:val="ListParagraph"/>
+        <w:numPr>
+          <w:ilvl w:val="4"/>
+          <w:numId w:val="2"/>
+        </w:numPr>
+      </w:pPr>
+      <w:r>
+        <w:t>Observe “transaction success” message</w:t>
+      </w:r>
+    </w:p>
+    <w:p>
+      <w:pPr>
+        <w:pStyle w:val="ListParagraph"/>
+        <w:numPr>
           <w:ilvl w:val="2"/>
           <w:numId w:val="2"/>
         </w:numPr>
@@ -2173,106 +2582,13 @@
       <w:pPr>
         <w:pStyle w:val="ListParagraph"/>
         <w:numPr>
-          <w:ilvl w:val="1"/>
-          <w:numId w:val="2"/>
-        </w:numPr>
-      </w:pPr>
-      <w:r>
-        <w:t>VIEW SYSTEM LOG (ALL CUSTOMER TRANSACTIONS)</w:t>
-      </w:r>
-    </w:p>
-    <w:p>
-      <w:pPr>
-        <w:pStyle w:val="ListParagraph"/>
-        <w:numPr>
-          <w:ilvl w:val="2"/>
-          <w:numId w:val="2"/>
-        </w:numPr>
-      </w:pPr>
-      <w:r>
-        <w:t>View system log</w:t>
-      </w:r>
-    </w:p>
-    <w:p>
-      <w:pPr>
-        <w:pStyle w:val="ListParagraph"/>
-        <w:numPr>
-          <w:ilvl w:val="1"/>
-          <w:numId w:val="2"/>
-        </w:numPr>
-      </w:pPr>
-      <w:r>
-        <w:t>LIST ACCOUNT NUMBERS, CUSTOMERS, AND BALANCES</w:t>
-      </w:r>
-    </w:p>
-    <w:p>
-      <w:pPr>
-        <w:pStyle w:val="ListParagraph"/>
-        <w:numPr>
-          <w:ilvl w:val="2"/>
-          <w:numId w:val="2"/>
-        </w:numPr>
-      </w:pPr>
-      <w:r>
-        <w:t>List account information</w:t>
-      </w:r>
-    </w:p>
-    <w:p>
-      <w:pPr>
-        <w:pStyle w:val="ListParagraph"/>
-        <w:numPr>
-          <w:ilvl w:val="2"/>
-          <w:numId w:val="2"/>
-        </w:numPr>
-      </w:pPr>
-      <w:r>
-        <w:t>List customer information</w:t>
-      </w:r>
-    </w:p>
-    <w:p>
-      <w:pPr>
-        <w:pStyle w:val="ListParagraph"/>
-        <w:numPr>
-          <w:ilvl w:val="1"/>
-          <w:numId w:val="2"/>
-        </w:numPr>
-      </w:pPr>
-      <w:r>
-        <w:t>SUSPEND ACCOUNT</w:t>
-      </w:r>
-    </w:p>
-    <w:p>
-      <w:pPr>
-        <w:pStyle w:val="ListParagraph"/>
-        <w:numPr>
-          <w:ilvl w:val="2"/>
-          <w:numId w:val="2"/>
-        </w:numPr>
-      </w:pPr>
-      <w:r>
-        <w:t>Suspend customer account</w:t>
-      </w:r>
-    </w:p>
-    <w:p>
-      <w:pPr>
-        <w:pStyle w:val="ListParagraph"/>
-        <w:numPr>
-          <w:ilvl w:val="3"/>
-          <w:numId w:val="2"/>
-        </w:numPr>
-      </w:pPr>
-      <w:r>
-        <w:t>Explanation:  Tests suspending a customer account so that customer is unable to login/perform their own transactions.  The transaction should succeed.</w:t>
-      </w:r>
-    </w:p>
-    <w:p>
-      <w:pPr>
-        <w:pStyle w:val="ListParagraph"/>
-        <w:numPr>
-          <w:ilvl w:val="3"/>
-          <w:numId w:val="2"/>
-        </w:numPr>
-      </w:pPr>
+          <w:ilvl w:val="3"/>
+          <w:numId w:val="2"/>
+        </w:numPr>
+      </w:pPr>
+      <w:r>
+        <w:t>Explanation:  Tests assigning a savings account to a customer.  Transaction should succeed.</w:t>
+      </w:r>
       <w:bookmarkStart w:id="0" w:name="_GoBack"/>
       <w:bookmarkEnd w:id="0"/>
     </w:p>
@@ -2280,11 +2596,482 @@
       <w:pPr>
         <w:pStyle w:val="ListParagraph"/>
         <w:numPr>
+          <w:ilvl w:val="3"/>
+          <w:numId w:val="2"/>
+        </w:numPr>
+      </w:pPr>
+      <w:r>
+        <w:t>Steps:</w:t>
+      </w:r>
+    </w:p>
+    <w:p>
+      <w:pPr>
+        <w:pStyle w:val="ListParagraph"/>
+        <w:numPr>
+          <w:ilvl w:val="4"/>
+          <w:numId w:val="2"/>
+        </w:numPr>
+      </w:pPr>
+      <w:r>
+        <w:t>Be logged in as Admin1</w:t>
+      </w:r>
+    </w:p>
+    <w:p>
+      <w:pPr>
+        <w:pStyle w:val="ListParagraph"/>
+        <w:numPr>
+          <w:ilvl w:val="4"/>
+          <w:numId w:val="2"/>
+        </w:numPr>
+      </w:pPr>
+      <w:r>
+        <w:t>Type “</w:t>
+      </w:r>
+      <w:r>
+        <w:rPr>
+          <w:b/>
+        </w:rPr>
+        <w:t>a</w:t>
+      </w:r>
+      <w:r>
+        <w:t>” to assign account and enter</w:t>
+      </w:r>
+    </w:p>
+    <w:p>
+      <w:pPr>
+        <w:pStyle w:val="ListParagraph"/>
+        <w:numPr>
+          <w:ilvl w:val="4"/>
+          <w:numId w:val="2"/>
+        </w:numPr>
+      </w:pPr>
+      <w:r>
+        <w:t>Account Number Prompt:  Type “</w:t>
+      </w:r>
+      <w:r>
+        <w:rPr>
+          <w:b/>
+        </w:rPr>
+        <w:t>6</w:t>
+      </w:r>
+      <w:r>
+        <w:t>” and enter</w:t>
+      </w:r>
+    </w:p>
+    <w:p>
+      <w:pPr>
+        <w:pStyle w:val="ListParagraph"/>
+        <w:numPr>
+          <w:ilvl w:val="4"/>
+          <w:numId w:val="2"/>
+        </w:numPr>
+      </w:pPr>
+      <w:r>
+        <w:t>Username Prompt:  Type “</w:t>
+      </w:r>
+      <w:r>
+        <w:rPr>
+          <w:b/>
+        </w:rPr>
+        <w:t>Customer2</w:t>
+      </w:r>
+      <w:r>
+        <w:t>” and enter</w:t>
+      </w:r>
+    </w:p>
+    <w:p>
+      <w:pPr>
+        <w:pStyle w:val="ListParagraph"/>
+        <w:numPr>
+          <w:ilvl w:val="4"/>
+          <w:numId w:val="2"/>
+        </w:numPr>
+      </w:pPr>
+      <w:r>
+        <w:t>Observe “transaction success message</w:t>
+      </w:r>
+    </w:p>
+    <w:p>
+      <w:pPr>
+        <w:pStyle w:val="ListParagraph"/>
+        <w:numPr>
+          <w:ilvl w:val="1"/>
+          <w:numId w:val="2"/>
+        </w:numPr>
+      </w:pPr>
+      <w:r>
+        <w:t>VIEW SYSTEM LOG (ALL CUSTOMER TRANSACTIONS)</w:t>
+      </w:r>
+    </w:p>
+    <w:p>
+      <w:pPr>
+        <w:pStyle w:val="ListParagraph"/>
+        <w:numPr>
           <w:ilvl w:val="2"/>
           <w:numId w:val="2"/>
         </w:numPr>
       </w:pPr>
       <w:r>
+        <w:t>View system log</w:t>
+      </w:r>
+    </w:p>
+    <w:p>
+      <w:pPr>
+        <w:pStyle w:val="ListParagraph"/>
+        <w:numPr>
+          <w:ilvl w:val="3"/>
+          <w:numId w:val="2"/>
+        </w:numPr>
+      </w:pPr>
+      <w:r>
+        <w:t>Explanation:  Prints a log of all transactions that have occurred on the banking system.  The transaction should succeed.</w:t>
+      </w:r>
+    </w:p>
+    <w:p>
+      <w:pPr>
+        <w:pStyle w:val="ListParagraph"/>
+        <w:numPr>
+          <w:ilvl w:val="3"/>
+          <w:numId w:val="2"/>
+        </w:numPr>
+      </w:pPr>
+      <w:r>
+        <w:t>Steps:</w:t>
+      </w:r>
+    </w:p>
+    <w:p>
+      <w:pPr>
+        <w:pStyle w:val="ListParagraph"/>
+        <w:numPr>
+          <w:ilvl w:val="4"/>
+          <w:numId w:val="2"/>
+        </w:numPr>
+      </w:pPr>
+      <w:r>
+        <w:t>Be logged in as Admin1</w:t>
+      </w:r>
+    </w:p>
+    <w:p>
+      <w:pPr>
+        <w:pStyle w:val="ListParagraph"/>
+        <w:numPr>
+          <w:ilvl w:val="4"/>
+          <w:numId w:val="2"/>
+        </w:numPr>
+      </w:pPr>
+      <w:r>
+        <w:t>Type “</w:t>
+      </w:r>
+      <w:r>
+        <w:rPr>
+          <w:b/>
+        </w:rPr>
+        <w:t>l</w:t>
+      </w:r>
+      <w:r>
+        <w:t>” (lowercase L) for log and enter</w:t>
+      </w:r>
+    </w:p>
+    <w:p>
+      <w:pPr>
+        <w:pStyle w:val="ListParagraph"/>
+        <w:numPr>
+          <w:ilvl w:val="4"/>
+          <w:numId w:val="2"/>
+        </w:numPr>
+      </w:pPr>
+      <w:r>
+        <w:t>Observe the system log printed</w:t>
+      </w:r>
+    </w:p>
+    <w:p>
+      <w:pPr>
+        <w:pStyle w:val="ListParagraph"/>
+        <w:numPr>
+          <w:ilvl w:val="1"/>
+          <w:numId w:val="2"/>
+        </w:numPr>
+      </w:pPr>
+      <w:r>
+        <w:t>LIST ACCOUNT NUMBERS, CUSTOMERS, AND BALANCES</w:t>
+      </w:r>
+    </w:p>
+    <w:p>
+      <w:pPr>
+        <w:pStyle w:val="ListParagraph"/>
+        <w:numPr>
+          <w:ilvl w:val="2"/>
+          <w:numId w:val="2"/>
+        </w:numPr>
+      </w:pPr>
+      <w:r>
+        <w:t>List account information</w:t>
+      </w:r>
+    </w:p>
+    <w:p>
+      <w:pPr>
+        <w:pStyle w:val="ListParagraph"/>
+        <w:numPr>
+          <w:ilvl w:val="3"/>
+          <w:numId w:val="2"/>
+        </w:numPr>
+      </w:pPr>
+      <w:r>
+        <w:t>Explanation:  Gets a list of all accounts, their owners, and their balances and prints the list.  The transaction should succeed.</w:t>
+      </w:r>
+    </w:p>
+    <w:p>
+      <w:pPr>
+        <w:pStyle w:val="ListParagraph"/>
+        <w:numPr>
+          <w:ilvl w:val="3"/>
+          <w:numId w:val="2"/>
+        </w:numPr>
+      </w:pPr>
+      <w:r>
+        <w:t>Steps:</w:t>
+      </w:r>
+    </w:p>
+    <w:p>
+      <w:pPr>
+        <w:pStyle w:val="ListParagraph"/>
+        <w:numPr>
+          <w:ilvl w:val="4"/>
+          <w:numId w:val="2"/>
+        </w:numPr>
+      </w:pPr>
+      <w:r>
+        <w:t>Be logged in as Admin1</w:t>
+      </w:r>
+    </w:p>
+    <w:p>
+      <w:pPr>
+        <w:pStyle w:val="ListParagraph"/>
+        <w:numPr>
+          <w:ilvl w:val="4"/>
+          <w:numId w:val="2"/>
+        </w:numPr>
+      </w:pPr>
+      <w:r>
+        <w:t>Type “</w:t>
+      </w:r>
+      <w:proofErr w:type="spellStart"/>
+      <w:r>
+        <w:rPr>
+          <w:b/>
+        </w:rPr>
+        <w:t>i</w:t>
+      </w:r>
+      <w:proofErr w:type="spellEnd"/>
+      <w:r>
+        <w:t>” for account info and enter</w:t>
+      </w:r>
+    </w:p>
+    <w:p>
+      <w:pPr>
+        <w:pStyle w:val="ListParagraph"/>
+        <w:numPr>
+          <w:ilvl w:val="4"/>
+          <w:numId w:val="2"/>
+        </w:numPr>
+      </w:pPr>
+      <w:r>
+        <w:t>Observe the list of accounts printed</w:t>
+      </w:r>
+    </w:p>
+    <w:p>
+      <w:pPr>
+        <w:pStyle w:val="ListParagraph"/>
+        <w:numPr>
+          <w:ilvl w:val="2"/>
+          <w:numId w:val="2"/>
+        </w:numPr>
+      </w:pPr>
+      <w:r>
+        <w:t>List customer information</w:t>
+      </w:r>
+    </w:p>
+    <w:p>
+      <w:pPr>
+        <w:pStyle w:val="ListParagraph"/>
+        <w:numPr>
+          <w:ilvl w:val="3"/>
+          <w:numId w:val="2"/>
+        </w:numPr>
+      </w:pPr>
+      <w:r>
+        <w:t>Explanation:  Gets a list of customers and prints the list.  The transaction should succeed.</w:t>
+      </w:r>
+    </w:p>
+    <w:p>
+      <w:pPr>
+        <w:pStyle w:val="ListParagraph"/>
+        <w:numPr>
+          <w:ilvl w:val="4"/>
+          <w:numId w:val="2"/>
+        </w:numPr>
+      </w:pPr>
+      <w:r>
+        <w:t>Be logged in as Admin1</w:t>
+      </w:r>
+    </w:p>
+    <w:p>
+      <w:pPr>
+        <w:pStyle w:val="ListParagraph"/>
+        <w:numPr>
+          <w:ilvl w:val="4"/>
+          <w:numId w:val="2"/>
+        </w:numPr>
+      </w:pPr>
+      <w:r>
+        <w:t>Type “</w:t>
+      </w:r>
+      <w:r>
+        <w:rPr>
+          <w:b/>
+        </w:rPr>
+        <w:t>u</w:t>
+      </w:r>
+      <w:r>
+        <w:t>” for customer list and enter</w:t>
+      </w:r>
+    </w:p>
+    <w:p>
+      <w:pPr>
+        <w:pStyle w:val="ListParagraph"/>
+        <w:numPr>
+          <w:ilvl w:val="4"/>
+          <w:numId w:val="2"/>
+        </w:numPr>
+      </w:pPr>
+      <w:r>
+        <w:t>Observe the list of customers printed</w:t>
+      </w:r>
+    </w:p>
+    <w:p>
+      <w:pPr>
+        <w:pStyle w:val="ListParagraph"/>
+        <w:numPr>
+          <w:ilvl w:val="1"/>
+          <w:numId w:val="2"/>
+        </w:numPr>
+      </w:pPr>
+      <w:r>
+        <w:lastRenderedPageBreak/>
+        <w:t>SUSPEND ACCOUNT</w:t>
+      </w:r>
+    </w:p>
+    <w:p>
+      <w:pPr>
+        <w:pStyle w:val="ListParagraph"/>
+        <w:numPr>
+          <w:ilvl w:val="2"/>
+          <w:numId w:val="2"/>
+        </w:numPr>
+      </w:pPr>
+      <w:r>
+        <w:t>Suspend customer account</w:t>
+      </w:r>
+    </w:p>
+    <w:p>
+      <w:pPr>
+        <w:pStyle w:val="ListParagraph"/>
+        <w:numPr>
+          <w:ilvl w:val="3"/>
+          <w:numId w:val="2"/>
+        </w:numPr>
+      </w:pPr>
+      <w:r>
+        <w:t>Explanation:  Tests suspending a customer account so that customer is unable to login/perform their own transactions.  The transaction should succeed.</w:t>
+      </w:r>
+    </w:p>
+    <w:p>
+      <w:pPr>
+        <w:pStyle w:val="ListParagraph"/>
+        <w:numPr>
+          <w:ilvl w:val="3"/>
+          <w:numId w:val="2"/>
+        </w:numPr>
+      </w:pPr>
+      <w:r>
+        <w:t>Steps:</w:t>
+      </w:r>
+    </w:p>
+    <w:p>
+      <w:pPr>
+        <w:pStyle w:val="ListParagraph"/>
+        <w:numPr>
+          <w:ilvl w:val="4"/>
+          <w:numId w:val="2"/>
+        </w:numPr>
+      </w:pPr>
+      <w:r>
+        <w:t>Be logged in as Admin1</w:t>
+      </w:r>
+    </w:p>
+    <w:p>
+      <w:pPr>
+        <w:pStyle w:val="ListParagraph"/>
+        <w:numPr>
+          <w:ilvl w:val="4"/>
+          <w:numId w:val="2"/>
+        </w:numPr>
+      </w:pPr>
+      <w:r>
+        <w:t>Type “</w:t>
+      </w:r>
+      <w:r>
+        <w:rPr>
+          <w:b/>
+        </w:rPr>
+        <w:t>s</w:t>
+      </w:r>
+      <w:r>
+        <w:t>” to suspend account and enter</w:t>
+      </w:r>
+    </w:p>
+    <w:p>
+      <w:pPr>
+        <w:pStyle w:val="ListParagraph"/>
+        <w:numPr>
+          <w:ilvl w:val="4"/>
+          <w:numId w:val="2"/>
+        </w:numPr>
+      </w:pPr>
+      <w:r>
+        <w:t>Username Prompt:  Type “</w:t>
+      </w:r>
+      <w:r>
+        <w:rPr>
+          <w:b/>
+        </w:rPr>
+        <w:t>Customer2</w:t>
+      </w:r>
+      <w:r>
+        <w:t>” and enter</w:t>
+      </w:r>
+    </w:p>
+    <w:p>
+      <w:pPr>
+        <w:pStyle w:val="ListParagraph"/>
+        <w:numPr>
+          <w:ilvl w:val="4"/>
+          <w:numId w:val="2"/>
+        </w:numPr>
+      </w:pPr>
+      <w:r>
+        <w:t>Observe the “transaction success” message</w:t>
+      </w:r>
+    </w:p>
+    <w:p>
+      <w:pPr>
+        <w:pStyle w:val="ListParagraph"/>
+        <w:numPr>
+          <w:ilvl w:val="2"/>
+          <w:numId w:val="2"/>
+        </w:numPr>
+      </w:pPr>
+      <w:r>
         <w:t>Try to suspend admin account</w:t>
       </w:r>
     </w:p>
@@ -2387,289 +3174,283 @@
         </w:numPr>
       </w:pPr>
       <w:r>
+        <w:t>REACTIVATE ACCOUNT</w:t>
+      </w:r>
+    </w:p>
+    <w:p>
+      <w:pPr>
+        <w:pStyle w:val="ListParagraph"/>
+        <w:numPr>
+          <w:ilvl w:val="2"/>
+          <w:numId w:val="2"/>
+        </w:numPr>
+      </w:pPr>
+      <w:r>
+        <w:t>Reactivate suspended customer account</w:t>
+      </w:r>
+    </w:p>
+    <w:p>
+      <w:pPr>
+        <w:pStyle w:val="ListParagraph"/>
+        <w:numPr>
+          <w:ilvl w:val="3"/>
+          <w:numId w:val="2"/>
+        </w:numPr>
+      </w:pPr>
+      <w:r>
+        <w:t>Explanation:  Tests reactivating a customer account that has been suspended.  The transaction should succeed.</w:t>
+      </w:r>
+    </w:p>
+    <w:p>
+      <w:pPr>
+        <w:pStyle w:val="ListParagraph"/>
+        <w:numPr>
+          <w:ilvl w:val="3"/>
+          <w:numId w:val="2"/>
+        </w:numPr>
+      </w:pPr>
+      <w:r>
+        <w:t>Steps:</w:t>
+      </w:r>
+    </w:p>
+    <w:p>
+      <w:pPr>
+        <w:pStyle w:val="ListParagraph"/>
+        <w:numPr>
+          <w:ilvl w:val="4"/>
+          <w:numId w:val="2"/>
+        </w:numPr>
+      </w:pPr>
+      <w:r>
+        <w:t>Be logged in as Admin1</w:t>
+      </w:r>
+    </w:p>
+    <w:p>
+      <w:pPr>
+        <w:pStyle w:val="ListParagraph"/>
+        <w:numPr>
+          <w:ilvl w:val="4"/>
+          <w:numId w:val="2"/>
+        </w:numPr>
+      </w:pPr>
+      <w:r>
+        <w:t>Type “</w:t>
+      </w:r>
+      <w:r>
+        <w:rPr>
+          <w:b/>
+        </w:rPr>
+        <w:t>r</w:t>
+      </w:r>
+      <w:r>
+        <w:t>” to reactivate account and enter</w:t>
+      </w:r>
+    </w:p>
+    <w:p>
+      <w:pPr>
+        <w:pStyle w:val="ListParagraph"/>
+        <w:numPr>
+          <w:ilvl w:val="4"/>
+          <w:numId w:val="2"/>
+        </w:numPr>
+      </w:pPr>
+      <w:r>
+        <w:t>Username Prompt:  Type “</w:t>
+      </w:r>
+      <w:r>
+        <w:rPr>
+          <w:b/>
+        </w:rPr>
+        <w:t>Customer2</w:t>
+      </w:r>
+      <w:r>
+        <w:t>” and enter</w:t>
+      </w:r>
+    </w:p>
+    <w:p>
+      <w:pPr>
+        <w:pStyle w:val="ListParagraph"/>
+        <w:numPr>
+          <w:ilvl w:val="4"/>
+          <w:numId w:val="2"/>
+        </w:numPr>
+      </w:pPr>
+      <w:r>
+        <w:t>Observe the “transaction success” message</w:t>
+      </w:r>
+    </w:p>
+    <w:p>
+      <w:pPr>
+        <w:pStyle w:val="ListParagraph"/>
+        <w:numPr>
+          <w:ilvl w:val="2"/>
+          <w:numId w:val="2"/>
+        </w:numPr>
+      </w:pPr>
+      <w:r>
+        <w:t>Activate already active account</w:t>
+      </w:r>
+    </w:p>
+    <w:p>
+      <w:pPr>
+        <w:pStyle w:val="ListParagraph"/>
+        <w:numPr>
+          <w:ilvl w:val="3"/>
+          <w:numId w:val="2"/>
+        </w:numPr>
+      </w:pPr>
+      <w:r>
+        <w:t>Explanation:  Tests activating a customer account that is already active.  The transaction should succeed but do nothing.</w:t>
+      </w:r>
+    </w:p>
+    <w:p>
+      <w:pPr>
+        <w:pStyle w:val="ListParagraph"/>
+        <w:numPr>
+          <w:ilvl w:val="3"/>
+          <w:numId w:val="2"/>
+        </w:numPr>
+      </w:pPr>
+      <w:r>
+        <w:t>Steps:</w:t>
+      </w:r>
+    </w:p>
+    <w:p>
+      <w:pPr>
+        <w:pStyle w:val="ListParagraph"/>
+        <w:numPr>
+          <w:ilvl w:val="4"/>
+          <w:numId w:val="2"/>
+        </w:numPr>
+      </w:pPr>
+      <w:r>
+        <w:t>Be logged in as Admin1</w:t>
+      </w:r>
+    </w:p>
+    <w:p>
+      <w:pPr>
+        <w:pStyle w:val="ListParagraph"/>
+        <w:numPr>
+          <w:ilvl w:val="4"/>
+          <w:numId w:val="2"/>
+        </w:numPr>
+      </w:pPr>
+      <w:r>
+        <w:t>Type “</w:t>
+      </w:r>
+      <w:r>
+        <w:rPr>
+          <w:b/>
+        </w:rPr>
+        <w:t>r</w:t>
+      </w:r>
+      <w:r>
+        <w:t>” to reactivate account and enter</w:t>
+      </w:r>
+    </w:p>
+    <w:p>
+      <w:pPr>
+        <w:pStyle w:val="ListParagraph"/>
+        <w:numPr>
+          <w:ilvl w:val="4"/>
+          <w:numId w:val="2"/>
+        </w:numPr>
+      </w:pPr>
+      <w:r>
+        <w:t>Username Prompt:  Type “</w:t>
+      </w:r>
+      <w:r>
+        <w:rPr>
+          <w:b/>
+        </w:rPr>
+        <w:t>Customer2</w:t>
+      </w:r>
+      <w:r>
+        <w:t>” and enter</w:t>
+      </w:r>
+    </w:p>
+    <w:p>
+      <w:pPr>
+        <w:pStyle w:val="ListParagraph"/>
+        <w:numPr>
+          <w:ilvl w:val="4"/>
+          <w:numId w:val="2"/>
+        </w:numPr>
+      </w:pPr>
+      <w:r>
+        <w:t>Observe the “transaction success” message</w:t>
+      </w:r>
+    </w:p>
+    <w:p>
+      <w:pPr>
+        <w:pStyle w:val="ListParagraph"/>
+        <w:numPr>
+          <w:ilvl w:val="1"/>
+          <w:numId w:val="2"/>
+        </w:numPr>
+      </w:pPr>
+      <w:r>
+        <w:t>EXIT APPLICATION</w:t>
+      </w:r>
+    </w:p>
+    <w:p>
+      <w:pPr>
+        <w:pStyle w:val="ListParagraph"/>
+        <w:numPr>
+          <w:ilvl w:val="2"/>
+          <w:numId w:val="2"/>
+        </w:numPr>
+      </w:pPr>
+      <w:r>
+        <w:t>Exit the application</w:t>
+      </w:r>
+    </w:p>
+    <w:p>
+      <w:pPr>
+        <w:pStyle w:val="ListParagraph"/>
+        <w:numPr>
+          <w:ilvl w:val="3"/>
+          <w:numId w:val="2"/>
+        </w:numPr>
+      </w:pPr>
+      <w:r>
+        <w:t xml:space="preserve">Explanation: Exit the banking system functionality and effectively log the user out.  </w:t>
+      </w:r>
+    </w:p>
+    <w:p>
+      <w:pPr>
+        <w:pStyle w:val="ListParagraph"/>
+        <w:numPr>
+          <w:ilvl w:val="3"/>
+          <w:numId w:val="2"/>
+        </w:numPr>
+      </w:pPr>
+      <w:r>
+        <w:t>Steps:</w:t>
+      </w:r>
+    </w:p>
+    <w:p>
+      <w:pPr>
+        <w:pStyle w:val="ListParagraph"/>
+        <w:numPr>
+          <w:ilvl w:val="4"/>
+          <w:numId w:val="2"/>
+        </w:numPr>
+      </w:pPr>
+      <w:r>
+        <w:t>Be  logged in as Admin1</w:t>
+      </w:r>
+    </w:p>
+    <w:p>
+      <w:pPr>
+        <w:pStyle w:val="ListParagraph"/>
+        <w:numPr>
+          <w:ilvl w:val="4"/>
+          <w:numId w:val="2"/>
+        </w:numPr>
+      </w:pPr>
+      <w:r>
         <w:lastRenderedPageBreak/>
-        <w:t>REACTIVATE ACCOUNT</w:t>
-      </w:r>
-    </w:p>
-    <w:p>
-      <w:pPr>
-        <w:pStyle w:val="ListParagraph"/>
-        <w:numPr>
-          <w:ilvl w:val="2"/>
-          <w:numId w:val="2"/>
-        </w:numPr>
-      </w:pPr>
-      <w:r>
-        <w:t>Reactivate suspended customer account</w:t>
-      </w:r>
-    </w:p>
-    <w:p>
-      <w:pPr>
-        <w:pStyle w:val="ListParagraph"/>
-        <w:numPr>
-          <w:ilvl w:val="3"/>
-          <w:numId w:val="2"/>
-        </w:numPr>
-      </w:pPr>
-      <w:r>
-        <w:t>Explanation:  Tests reactivating a customer account that has been suspended.  The transaction should succeed.</w:t>
-      </w:r>
-    </w:p>
-    <w:p>
-      <w:pPr>
-        <w:pStyle w:val="ListParagraph"/>
-        <w:numPr>
-          <w:ilvl w:val="3"/>
-          <w:numId w:val="2"/>
-        </w:numPr>
-      </w:pPr>
-      <w:r>
-        <w:t>Steps:</w:t>
-      </w:r>
-    </w:p>
-    <w:p>
-      <w:pPr>
-        <w:pStyle w:val="ListParagraph"/>
-        <w:numPr>
-          <w:ilvl w:val="4"/>
-          <w:numId w:val="2"/>
-        </w:numPr>
-      </w:pPr>
-      <w:r>
-        <w:t>Be logged in as Admin1</w:t>
-      </w:r>
-    </w:p>
-    <w:p>
-      <w:pPr>
-        <w:pStyle w:val="ListParagraph"/>
-        <w:numPr>
-          <w:ilvl w:val="4"/>
-          <w:numId w:val="2"/>
-        </w:numPr>
-      </w:pPr>
-      <w:r>
-        <w:t>Type “</w:t>
-      </w:r>
-      <w:r>
-        <w:rPr>
-          <w:b/>
-        </w:rPr>
-        <w:t>r</w:t>
-      </w:r>
-      <w:r>
-        <w:t>” to reactivate account and enter</w:t>
-      </w:r>
-    </w:p>
-    <w:p>
-      <w:pPr>
-        <w:pStyle w:val="ListParagraph"/>
-        <w:numPr>
-          <w:ilvl w:val="4"/>
-          <w:numId w:val="2"/>
-        </w:numPr>
-      </w:pPr>
-      <w:r>
-        <w:t>Username Prompt:  Type “</w:t>
-      </w:r>
-      <w:r>
-        <w:rPr>
-          <w:b/>
-        </w:rPr>
-        <w:t>Customer2</w:t>
-      </w:r>
-      <w:r>
-        <w:t>” and enter</w:t>
-      </w:r>
-    </w:p>
-    <w:p>
-      <w:pPr>
-        <w:pStyle w:val="ListParagraph"/>
-        <w:numPr>
-          <w:ilvl w:val="4"/>
-          <w:numId w:val="2"/>
-        </w:numPr>
-      </w:pPr>
-      <w:r>
-        <w:t>Observe the “transaction success” message</w:t>
-      </w:r>
-    </w:p>
-    <w:p>
-      <w:pPr>
-        <w:pStyle w:val="ListParagraph"/>
-        <w:numPr>
-          <w:ilvl w:val="2"/>
-          <w:numId w:val="2"/>
-        </w:numPr>
-      </w:pPr>
-      <w:r>
-        <w:t>Activate already active account</w:t>
-      </w:r>
-    </w:p>
-    <w:p>
-      <w:pPr>
-        <w:pStyle w:val="ListParagraph"/>
-        <w:numPr>
-          <w:ilvl w:val="3"/>
-          <w:numId w:val="2"/>
-        </w:numPr>
-      </w:pPr>
-      <w:r>
-        <w:t>Explanation:  Tests activating a customer account that is already active.  The transaction should succeed but do nothing.</w:t>
-      </w:r>
-    </w:p>
-    <w:p>
-      <w:pPr>
-        <w:pStyle w:val="ListParagraph"/>
-        <w:numPr>
-          <w:ilvl w:val="3"/>
-          <w:numId w:val="2"/>
-        </w:numPr>
-      </w:pPr>
-      <w:r>
-        <w:t>Steps:</w:t>
-      </w:r>
-    </w:p>
-    <w:p>
-      <w:pPr>
-        <w:pStyle w:val="ListParagraph"/>
-        <w:numPr>
-          <w:ilvl w:val="4"/>
-          <w:numId w:val="2"/>
-        </w:numPr>
-      </w:pPr>
-      <w:r>
-        <w:t>Be logged in as Admin1</w:t>
-      </w:r>
-    </w:p>
-    <w:p>
-      <w:pPr>
-        <w:pStyle w:val="ListParagraph"/>
-        <w:numPr>
-          <w:ilvl w:val="4"/>
-          <w:numId w:val="2"/>
-        </w:numPr>
-      </w:pPr>
-      <w:r>
-        <w:t>Type “</w:t>
-      </w:r>
-      <w:r>
-        <w:rPr>
-          <w:b/>
-        </w:rPr>
-        <w:t>r</w:t>
-      </w:r>
-      <w:r>
-        <w:t>” to reactivate account and enter</w:t>
-      </w:r>
-    </w:p>
-    <w:p>
-      <w:pPr>
-        <w:pStyle w:val="ListParagraph"/>
-        <w:numPr>
-          <w:ilvl w:val="4"/>
-          <w:numId w:val="2"/>
-        </w:numPr>
-      </w:pPr>
-      <w:r>
-        <w:t>Username Prompt:  Type “</w:t>
-      </w:r>
-      <w:r>
-        <w:rPr>
-          <w:b/>
-        </w:rPr>
-        <w:t>Customer2</w:t>
-      </w:r>
-      <w:r>
-        <w:t>” and enter</w:t>
-      </w:r>
-    </w:p>
-    <w:p>
-      <w:pPr>
-        <w:pStyle w:val="ListParagraph"/>
-        <w:numPr>
-          <w:ilvl w:val="4"/>
-          <w:numId w:val="2"/>
-        </w:numPr>
-      </w:pPr>
-      <w:r>
-        <w:t>Observe the “transaction success” message</w:t>
-      </w:r>
-    </w:p>
-    <w:p>
-      <w:pPr>
-        <w:pStyle w:val="ListParagraph"/>
-        <w:numPr>
-          <w:ilvl w:val="1"/>
-          <w:numId w:val="2"/>
-        </w:numPr>
-      </w:pPr>
-      <w:r>
-        <w:t>EXIT APPLICATION</w:t>
-      </w:r>
-    </w:p>
-    <w:p>
-      <w:pPr>
-        <w:pStyle w:val="ListParagraph"/>
-        <w:numPr>
-          <w:ilvl w:val="2"/>
-          <w:numId w:val="2"/>
-        </w:numPr>
-      </w:pPr>
-      <w:r>
-        <w:t>Exit the application</w:t>
-      </w:r>
-    </w:p>
-    <w:p>
-      <w:pPr>
-        <w:pStyle w:val="ListParagraph"/>
-        <w:numPr>
-          <w:ilvl w:val="3"/>
-          <w:numId w:val="2"/>
-        </w:numPr>
-      </w:pPr>
-      <w:r>
-        <w:t xml:space="preserve">Explanation: Exit the banking system functionality and effectively log the user out.  </w:t>
-      </w:r>
-    </w:p>
-    <w:p>
-      <w:pPr>
-        <w:pStyle w:val="ListParagraph"/>
-        <w:numPr>
-          <w:ilvl w:val="3"/>
-          <w:numId w:val="2"/>
-        </w:numPr>
-      </w:pPr>
-      <w:r>
-        <w:t>Steps:</w:t>
-      </w:r>
-    </w:p>
-    <w:p>
-      <w:pPr>
-        <w:pStyle w:val="ListParagraph"/>
-        <w:numPr>
-          <w:ilvl w:val="4"/>
-          <w:numId w:val="2"/>
-        </w:numPr>
-      </w:pPr>
-      <w:r>
-        <w:t xml:space="preserve">Be  logged in as </w:t>
-      </w:r>
-      <w:r>
-        <w:t>Admin</w:t>
-      </w:r>
-      <w:r>
-        <w:t>1</w:t>
-      </w:r>
-    </w:p>
-    <w:p>
-      <w:pPr>
-        <w:pStyle w:val="ListParagraph"/>
-        <w:numPr>
-          <w:ilvl w:val="4"/>
-          <w:numId w:val="2"/>
-        </w:numPr>
-      </w:pPr>
-      <w:r>
         <w:t>Type “</w:t>
       </w:r>
       <w:r>

</xml_diff>

<commit_message>
Test Plan - all tests
Need to test and finalize
</commit_message>
<xml_diff>
--- a/documentation/Test Plan.docx
+++ b/documentation/Test Plan.docx
@@ -2440,6 +2440,510 @@
         </w:numPr>
       </w:pPr>
       <w:r>
+        <w:t>CREATE ACCOUNTS</w:t>
+      </w:r>
+    </w:p>
+    <w:p>
+      <w:pPr>
+        <w:pStyle w:val="ListParagraph"/>
+        <w:numPr>
+          <w:ilvl w:val="2"/>
+          <w:numId w:val="2"/>
+        </w:numPr>
+      </w:pPr>
+      <w:r>
+        <w:t>Create a checking account with a valid account number</w:t>
+      </w:r>
+    </w:p>
+    <w:p>
+      <w:pPr>
+        <w:pStyle w:val="ListParagraph"/>
+        <w:numPr>
+          <w:ilvl w:val="3"/>
+          <w:numId w:val="2"/>
+        </w:numPr>
+      </w:pPr>
+      <w:r>
+        <w:t>Explanation:  Test creating a checking account with a valid number not being used.  The transaction should succeed.</w:t>
+      </w:r>
+    </w:p>
+    <w:p>
+      <w:pPr>
+        <w:pStyle w:val="ListParagraph"/>
+        <w:numPr>
+          <w:ilvl w:val="3"/>
+          <w:numId w:val="2"/>
+        </w:numPr>
+      </w:pPr>
+      <w:r>
+        <w:t>Steps:</w:t>
+      </w:r>
+    </w:p>
+    <w:p>
+      <w:pPr>
+        <w:pStyle w:val="ListParagraph"/>
+        <w:numPr>
+          <w:ilvl w:val="4"/>
+          <w:numId w:val="2"/>
+        </w:numPr>
+      </w:pPr>
+      <w:r>
+        <w:t>Be logged in as Admin1</w:t>
+      </w:r>
+    </w:p>
+    <w:p>
+      <w:pPr>
+        <w:pStyle w:val="ListParagraph"/>
+        <w:numPr>
+          <w:ilvl w:val="4"/>
+          <w:numId w:val="2"/>
+        </w:numPr>
+      </w:pPr>
+      <w:r>
+        <w:t>Type “</w:t>
+      </w:r>
+      <w:r>
+        <w:rPr>
+          <w:b/>
+        </w:rPr>
+        <w:t>c</w:t>
+      </w:r>
+      <w:r>
+        <w:t>” to create an account and enter</w:t>
+      </w:r>
+    </w:p>
+    <w:p>
+      <w:pPr>
+        <w:pStyle w:val="ListParagraph"/>
+        <w:numPr>
+          <w:ilvl w:val="4"/>
+          <w:numId w:val="2"/>
+        </w:numPr>
+      </w:pPr>
+      <w:r>
+        <w:t>Account Number Prompt:  Type “</w:t>
+      </w:r>
+      <w:r>
+        <w:rPr>
+          <w:b/>
+        </w:rPr>
+        <w:t>5</w:t>
+      </w:r>
+      <w:r>
+        <w:t>” and enter</w:t>
+      </w:r>
+    </w:p>
+    <w:p>
+      <w:pPr>
+        <w:pStyle w:val="ListParagraph"/>
+        <w:numPr>
+          <w:ilvl w:val="4"/>
+          <w:numId w:val="2"/>
+        </w:numPr>
+      </w:pPr>
+      <w:r>
+        <w:t>Account Type Prompt:  Type “</w:t>
+      </w:r>
+      <w:r>
+        <w:rPr>
+          <w:b/>
+        </w:rPr>
+        <w:t>c</w:t>
+      </w:r>
+      <w:r>
+        <w:t>” and enter</w:t>
+      </w:r>
+    </w:p>
+    <w:p>
+      <w:pPr>
+        <w:pStyle w:val="ListParagraph"/>
+        <w:numPr>
+          <w:ilvl w:val="4"/>
+          <w:numId w:val="2"/>
+        </w:numPr>
+      </w:pPr>
+      <w:r>
+        <w:t>Observe the “transaction success” message</w:t>
+      </w:r>
+    </w:p>
+    <w:p>
+      <w:pPr>
+        <w:pStyle w:val="ListParagraph"/>
+        <w:numPr>
+          <w:ilvl w:val="2"/>
+          <w:numId w:val="2"/>
+        </w:numPr>
+      </w:pPr>
+      <w:r>
+        <w:t>Create a checking account with an account number already in use</w:t>
+      </w:r>
+    </w:p>
+    <w:p>
+      <w:pPr>
+        <w:pStyle w:val="ListParagraph"/>
+        <w:numPr>
+          <w:ilvl w:val="3"/>
+          <w:numId w:val="2"/>
+        </w:numPr>
+      </w:pPr>
+      <w:r>
+        <w:t>Explanation:  Test creating a checking account with a number already being used.  The transaction should fail.</w:t>
+      </w:r>
+    </w:p>
+    <w:p>
+      <w:pPr>
+        <w:pStyle w:val="ListParagraph"/>
+        <w:numPr>
+          <w:ilvl w:val="3"/>
+          <w:numId w:val="2"/>
+        </w:numPr>
+      </w:pPr>
+      <w:r>
+        <w:t>Steps:</w:t>
+      </w:r>
+    </w:p>
+    <w:p>
+      <w:pPr>
+        <w:pStyle w:val="ListParagraph"/>
+        <w:numPr>
+          <w:ilvl w:val="4"/>
+          <w:numId w:val="2"/>
+        </w:numPr>
+      </w:pPr>
+      <w:r>
+        <w:t>Be logged in as Admin1</w:t>
+      </w:r>
+    </w:p>
+    <w:p>
+      <w:pPr>
+        <w:pStyle w:val="ListParagraph"/>
+        <w:numPr>
+          <w:ilvl w:val="4"/>
+          <w:numId w:val="2"/>
+        </w:numPr>
+      </w:pPr>
+      <w:r>
+        <w:t>Type “</w:t>
+      </w:r>
+      <w:r>
+        <w:rPr>
+          <w:b/>
+        </w:rPr>
+        <w:t>c</w:t>
+      </w:r>
+      <w:r>
+        <w:t>” to create an account and enter</w:t>
+      </w:r>
+    </w:p>
+    <w:p>
+      <w:pPr>
+        <w:pStyle w:val="ListParagraph"/>
+        <w:numPr>
+          <w:ilvl w:val="4"/>
+          <w:numId w:val="2"/>
+        </w:numPr>
+      </w:pPr>
+      <w:r>
+        <w:t>Account Number Prompt:  Type “</w:t>
+      </w:r>
+      <w:r>
+        <w:rPr>
+          <w:b/>
+        </w:rPr>
+        <w:t>5</w:t>
+      </w:r>
+      <w:r>
+        <w:t>” and enter</w:t>
+      </w:r>
+    </w:p>
+    <w:p>
+      <w:pPr>
+        <w:pStyle w:val="ListParagraph"/>
+        <w:numPr>
+          <w:ilvl w:val="4"/>
+          <w:numId w:val="2"/>
+        </w:numPr>
+      </w:pPr>
+      <w:r>
+        <w:t>Account Type Prompt:  Type “</w:t>
+      </w:r>
+      <w:r>
+        <w:rPr>
+          <w:b/>
+        </w:rPr>
+        <w:t>c</w:t>
+      </w:r>
+      <w:r>
+        <w:t>” and enter</w:t>
+      </w:r>
+    </w:p>
+    <w:p>
+      <w:pPr>
+        <w:pStyle w:val="ListParagraph"/>
+        <w:numPr>
+          <w:ilvl w:val="4"/>
+          <w:numId w:val="2"/>
+        </w:numPr>
+      </w:pPr>
+      <w:r>
+        <w:t>Observe the “transaction failure” message</w:t>
+      </w:r>
+    </w:p>
+    <w:p>
+      <w:pPr>
+        <w:pStyle w:val="ListParagraph"/>
+        <w:numPr>
+          <w:ilvl w:val="2"/>
+          <w:numId w:val="2"/>
+        </w:numPr>
+      </w:pPr>
+      <w:r>
+        <w:t>Create a savings account with a valid account number</w:t>
+      </w:r>
+    </w:p>
+    <w:p>
+      <w:pPr>
+        <w:pStyle w:val="ListParagraph"/>
+        <w:numPr>
+          <w:ilvl w:val="3"/>
+          <w:numId w:val="2"/>
+        </w:numPr>
+      </w:pPr>
+      <w:r>
+        <w:t>Explanation:  Test creating a savings account with a valid number not being used.  The transaction should succeed.</w:t>
+      </w:r>
+    </w:p>
+    <w:p>
+      <w:pPr>
+        <w:pStyle w:val="ListParagraph"/>
+        <w:numPr>
+          <w:ilvl w:val="3"/>
+          <w:numId w:val="2"/>
+        </w:numPr>
+      </w:pPr>
+      <w:r>
+        <w:t>Steps:</w:t>
+      </w:r>
+    </w:p>
+    <w:p>
+      <w:pPr>
+        <w:pStyle w:val="ListParagraph"/>
+        <w:numPr>
+          <w:ilvl w:val="4"/>
+          <w:numId w:val="2"/>
+        </w:numPr>
+      </w:pPr>
+      <w:r>
+        <w:t>Be logged in as Admin1</w:t>
+      </w:r>
+    </w:p>
+    <w:p>
+      <w:pPr>
+        <w:pStyle w:val="ListParagraph"/>
+        <w:numPr>
+          <w:ilvl w:val="4"/>
+          <w:numId w:val="2"/>
+        </w:numPr>
+      </w:pPr>
+      <w:r>
+        <w:t>Type “</w:t>
+      </w:r>
+      <w:r>
+        <w:rPr>
+          <w:b/>
+        </w:rPr>
+        <w:t>c</w:t>
+      </w:r>
+      <w:r>
+        <w:t>” to create an account and enter</w:t>
+      </w:r>
+    </w:p>
+    <w:p>
+      <w:pPr>
+        <w:pStyle w:val="ListParagraph"/>
+        <w:numPr>
+          <w:ilvl w:val="4"/>
+          <w:numId w:val="2"/>
+        </w:numPr>
+      </w:pPr>
+      <w:r>
+        <w:t>Account Number Prompt:  Type “</w:t>
+      </w:r>
+      <w:r>
+        <w:rPr>
+          <w:b/>
+        </w:rPr>
+        <w:t>6</w:t>
+      </w:r>
+      <w:r>
+        <w:t>” and enter</w:t>
+      </w:r>
+    </w:p>
+    <w:p>
+      <w:pPr>
+        <w:pStyle w:val="ListParagraph"/>
+        <w:numPr>
+          <w:ilvl w:val="4"/>
+          <w:numId w:val="2"/>
+        </w:numPr>
+      </w:pPr>
+      <w:r>
+        <w:t>Account Type Prompt:  Type “</w:t>
+      </w:r>
+      <w:r>
+        <w:rPr>
+          <w:b/>
+        </w:rPr>
+        <w:t>s</w:t>
+      </w:r>
+      <w:r>
+        <w:t>” and enter</w:t>
+      </w:r>
+    </w:p>
+    <w:p>
+      <w:pPr>
+        <w:pStyle w:val="ListParagraph"/>
+        <w:numPr>
+          <w:ilvl w:val="4"/>
+          <w:numId w:val="2"/>
+        </w:numPr>
+      </w:pPr>
+      <w:r>
+        <w:t>Observe “transaction success” message</w:t>
+      </w:r>
+    </w:p>
+    <w:p>
+      <w:pPr>
+        <w:pStyle w:val="ListParagraph"/>
+        <w:numPr>
+          <w:ilvl w:val="2"/>
+          <w:numId w:val="2"/>
+        </w:numPr>
+      </w:pPr>
+      <w:r>
+        <w:t>Create a savings account with an account number already in use</w:t>
+      </w:r>
+    </w:p>
+    <w:p>
+      <w:pPr>
+        <w:pStyle w:val="ListParagraph"/>
+        <w:numPr>
+          <w:ilvl w:val="3"/>
+          <w:numId w:val="2"/>
+        </w:numPr>
+      </w:pPr>
+      <w:r>
+        <w:t xml:space="preserve">Explanation:  Test trying to create a savings account with a number already being used.  The transaction should fail.  </w:t>
+      </w:r>
+    </w:p>
+    <w:p>
+      <w:pPr>
+        <w:pStyle w:val="ListParagraph"/>
+        <w:numPr>
+          <w:ilvl w:val="3"/>
+          <w:numId w:val="2"/>
+        </w:numPr>
+      </w:pPr>
+      <w:r>
+        <w:t xml:space="preserve">Steps:  </w:t>
+      </w:r>
+    </w:p>
+    <w:p>
+      <w:pPr>
+        <w:pStyle w:val="ListParagraph"/>
+        <w:numPr>
+          <w:ilvl w:val="4"/>
+          <w:numId w:val="2"/>
+        </w:numPr>
+      </w:pPr>
+      <w:r>
+        <w:t>Be logged in as Admin1</w:t>
+      </w:r>
+    </w:p>
+    <w:p>
+      <w:pPr>
+        <w:pStyle w:val="ListParagraph"/>
+        <w:numPr>
+          <w:ilvl w:val="4"/>
+          <w:numId w:val="2"/>
+        </w:numPr>
+      </w:pPr>
+      <w:r>
+        <w:t>Type “</w:t>
+      </w:r>
+      <w:r>
+        <w:rPr>
+          <w:b/>
+        </w:rPr>
+        <w:t>c</w:t>
+      </w:r>
+      <w:r>
+        <w:t>” to create an account and enter</w:t>
+      </w:r>
+    </w:p>
+    <w:p>
+      <w:pPr>
+        <w:pStyle w:val="ListParagraph"/>
+        <w:numPr>
+          <w:ilvl w:val="4"/>
+          <w:numId w:val="2"/>
+        </w:numPr>
+      </w:pPr>
+      <w:r>
+        <w:t>Account Number Prompt:  Type “</w:t>
+      </w:r>
+      <w:r>
+        <w:rPr>
+          <w:b/>
+        </w:rPr>
+        <w:t>6</w:t>
+      </w:r>
+      <w:r>
+        <w:t>” and enter</w:t>
+      </w:r>
+    </w:p>
+    <w:p>
+      <w:pPr>
+        <w:pStyle w:val="ListParagraph"/>
+        <w:numPr>
+          <w:ilvl w:val="4"/>
+          <w:numId w:val="2"/>
+        </w:numPr>
+      </w:pPr>
+      <w:r>
+        <w:t>Account Type Prompt:  Type “</w:t>
+      </w:r>
+      <w:r>
+        <w:rPr>
+          <w:b/>
+        </w:rPr>
+        <w:t>s</w:t>
+      </w:r>
+      <w:r>
+        <w:t>” and enter</w:t>
+      </w:r>
+    </w:p>
+    <w:p>
+      <w:pPr>
+        <w:pStyle w:val="ListParagraph"/>
+        <w:numPr>
+          <w:ilvl w:val="4"/>
+          <w:numId w:val="2"/>
+        </w:numPr>
+      </w:pPr>
+      <w:r>
+        <w:t>Observe “transaction failure” message</w:t>
+      </w:r>
+    </w:p>
+    <w:p>
+      <w:pPr>
+        <w:pStyle w:val="ListParagraph"/>
+        <w:numPr>
+          <w:ilvl w:val="1"/>
+          <w:numId w:val="2"/>
+        </w:numPr>
+      </w:pPr>
+      <w:r>
         <w:t>ASSIGN ACCOUNTS TO CUSTOMER</w:t>
       </w:r>
     </w:p>
@@ -2476,6 +2980,7 @@
         </w:numPr>
       </w:pPr>
       <w:r>
+        <w:lastRenderedPageBreak/>
         <w:t>Steps:</w:t>
       </w:r>
     </w:p>
@@ -2588,9 +3093,150 @@
       </w:pPr>
       <w:r>
         <w:t>Explanation:  Tests assigning a savings account to a customer.  Transaction should succeed.</w:t>
+      </w:r>
+    </w:p>
+    <w:p>
+      <w:pPr>
+        <w:pStyle w:val="ListParagraph"/>
+        <w:numPr>
+          <w:ilvl w:val="3"/>
+          <w:numId w:val="2"/>
+        </w:numPr>
+      </w:pPr>
+      <w:r>
+        <w:t>Steps:</w:t>
+      </w:r>
+    </w:p>
+    <w:p>
+      <w:pPr>
+        <w:pStyle w:val="ListParagraph"/>
+        <w:numPr>
+          <w:ilvl w:val="4"/>
+          <w:numId w:val="2"/>
+        </w:numPr>
+      </w:pPr>
+      <w:r>
+        <w:t>Be logged in as Admin1</w:t>
+      </w:r>
+    </w:p>
+    <w:p>
+      <w:pPr>
+        <w:pStyle w:val="ListParagraph"/>
+        <w:numPr>
+          <w:ilvl w:val="4"/>
+          <w:numId w:val="2"/>
+        </w:numPr>
+      </w:pPr>
+      <w:r>
+        <w:t>Type “</w:t>
+      </w:r>
+      <w:r>
+        <w:rPr>
+          <w:b/>
+        </w:rPr>
+        <w:t>a</w:t>
+      </w:r>
+      <w:r>
+        <w:t>” to assign account and enter</w:t>
+      </w:r>
+    </w:p>
+    <w:p>
+      <w:pPr>
+        <w:pStyle w:val="ListParagraph"/>
+        <w:numPr>
+          <w:ilvl w:val="4"/>
+          <w:numId w:val="2"/>
+        </w:numPr>
+      </w:pPr>
+      <w:r>
+        <w:t>Account Number Prompt:  Type “</w:t>
+      </w:r>
+      <w:r>
+        <w:rPr>
+          <w:b/>
+        </w:rPr>
+        <w:t>6</w:t>
+      </w:r>
+      <w:r>
+        <w:t>” and enter</w:t>
+      </w:r>
+    </w:p>
+    <w:p>
+      <w:pPr>
+        <w:pStyle w:val="ListParagraph"/>
+        <w:numPr>
+          <w:ilvl w:val="4"/>
+          <w:numId w:val="2"/>
+        </w:numPr>
+      </w:pPr>
+      <w:r>
+        <w:t>Username Prompt:  Type “</w:t>
+      </w:r>
+      <w:r>
+        <w:rPr>
+          <w:b/>
+        </w:rPr>
+        <w:t>Customer2</w:t>
+      </w:r>
+      <w:r>
+        <w:t>” and enter</w:t>
+      </w:r>
+    </w:p>
+    <w:p>
+      <w:pPr>
+        <w:pStyle w:val="ListParagraph"/>
+        <w:numPr>
+          <w:ilvl w:val="4"/>
+          <w:numId w:val="2"/>
+        </w:numPr>
+      </w:pPr>
+      <w:r>
+        <w:t>Observe “transaction success</w:t>
+      </w:r>
+      <w:r>
+        <w:t>”</w:t>
       </w:r>
       <w:bookmarkStart w:id="0" w:name="_GoBack"/>
       <w:bookmarkEnd w:id="0"/>
+      <w:r>
+        <w:t xml:space="preserve"> message</w:t>
+      </w:r>
+    </w:p>
+    <w:p>
+      <w:pPr>
+        <w:pStyle w:val="ListParagraph"/>
+        <w:numPr>
+          <w:ilvl w:val="1"/>
+          <w:numId w:val="2"/>
+        </w:numPr>
+      </w:pPr>
+      <w:r>
+        <w:t>VIEW SYSTEM LOG (ALL CUSTOMER TRANSACTIONS)</w:t>
+      </w:r>
+    </w:p>
+    <w:p>
+      <w:pPr>
+        <w:pStyle w:val="ListParagraph"/>
+        <w:numPr>
+          <w:ilvl w:val="2"/>
+          <w:numId w:val="2"/>
+        </w:numPr>
+      </w:pPr>
+      <w:r>
+        <w:t>View system log</w:t>
+      </w:r>
+    </w:p>
+    <w:p>
+      <w:pPr>
+        <w:pStyle w:val="ListParagraph"/>
+        <w:numPr>
+          <w:ilvl w:val="3"/>
+          <w:numId w:val="2"/>
+        </w:numPr>
+      </w:pPr>
+      <w:r>
+        <w:t>Explanation:  Prints a log of all transactions that have occurred on the banking system.  The transaction should succeed.</w:t>
+      </w:r>
     </w:p>
     <w:p>
       <w:pPr>
@@ -2631,28 +3277,286 @@
         <w:rPr>
           <w:b/>
         </w:rPr>
-        <w:t>a</w:t>
-      </w:r>
-      <w:r>
-        <w:t>” to assign account and enter</w:t>
-      </w:r>
-    </w:p>
-    <w:p>
-      <w:pPr>
-        <w:pStyle w:val="ListParagraph"/>
-        <w:numPr>
-          <w:ilvl w:val="4"/>
-          <w:numId w:val="2"/>
-        </w:numPr>
-      </w:pPr>
-      <w:r>
-        <w:t>Account Number Prompt:  Type “</w:t>
-      </w:r>
-      <w:r>
-        <w:rPr>
-          <w:b/>
-        </w:rPr>
-        <w:t>6</w:t>
+        <w:t>l</w:t>
+      </w:r>
+      <w:r>
+        <w:t>” (lowercase L) for log and enter</w:t>
+      </w:r>
+    </w:p>
+    <w:p>
+      <w:pPr>
+        <w:pStyle w:val="ListParagraph"/>
+        <w:numPr>
+          <w:ilvl w:val="4"/>
+          <w:numId w:val="2"/>
+        </w:numPr>
+      </w:pPr>
+      <w:r>
+        <w:t>Observe the system log printed</w:t>
+      </w:r>
+    </w:p>
+    <w:p>
+      <w:pPr>
+        <w:pStyle w:val="ListParagraph"/>
+        <w:numPr>
+          <w:ilvl w:val="1"/>
+          <w:numId w:val="2"/>
+        </w:numPr>
+      </w:pPr>
+      <w:r>
+        <w:t>LIST ACCOUNT NUMBERS, CUSTOMERS, AND BALANCES</w:t>
+      </w:r>
+    </w:p>
+    <w:p>
+      <w:pPr>
+        <w:pStyle w:val="ListParagraph"/>
+        <w:numPr>
+          <w:ilvl w:val="2"/>
+          <w:numId w:val="2"/>
+        </w:numPr>
+      </w:pPr>
+      <w:r>
+        <w:t>List account information</w:t>
+      </w:r>
+    </w:p>
+    <w:p>
+      <w:pPr>
+        <w:pStyle w:val="ListParagraph"/>
+        <w:numPr>
+          <w:ilvl w:val="3"/>
+          <w:numId w:val="2"/>
+        </w:numPr>
+      </w:pPr>
+      <w:r>
+        <w:t>Explanation:  Gets a list of all accounts, their owners, and their balances and prints the list.  The transaction should succeed.</w:t>
+      </w:r>
+    </w:p>
+    <w:p>
+      <w:pPr>
+        <w:pStyle w:val="ListParagraph"/>
+        <w:numPr>
+          <w:ilvl w:val="3"/>
+          <w:numId w:val="2"/>
+        </w:numPr>
+      </w:pPr>
+      <w:r>
+        <w:t>Steps:</w:t>
+      </w:r>
+    </w:p>
+    <w:p>
+      <w:pPr>
+        <w:pStyle w:val="ListParagraph"/>
+        <w:numPr>
+          <w:ilvl w:val="4"/>
+          <w:numId w:val="2"/>
+        </w:numPr>
+      </w:pPr>
+      <w:r>
+        <w:t>Be logged in as Admin1</w:t>
+      </w:r>
+    </w:p>
+    <w:p>
+      <w:pPr>
+        <w:pStyle w:val="ListParagraph"/>
+        <w:numPr>
+          <w:ilvl w:val="4"/>
+          <w:numId w:val="2"/>
+        </w:numPr>
+      </w:pPr>
+      <w:r>
+        <w:t>Type “</w:t>
+      </w:r>
+      <w:proofErr w:type="spellStart"/>
+      <w:r>
+        <w:rPr>
+          <w:b/>
+        </w:rPr>
+        <w:t>i</w:t>
+      </w:r>
+      <w:proofErr w:type="spellEnd"/>
+      <w:r>
+        <w:t>” for account info and enter</w:t>
+      </w:r>
+    </w:p>
+    <w:p>
+      <w:pPr>
+        <w:pStyle w:val="ListParagraph"/>
+        <w:numPr>
+          <w:ilvl w:val="4"/>
+          <w:numId w:val="2"/>
+        </w:numPr>
+      </w:pPr>
+      <w:r>
+        <w:t>Observe the list of accounts printed</w:t>
+      </w:r>
+    </w:p>
+    <w:p>
+      <w:pPr>
+        <w:pStyle w:val="ListParagraph"/>
+        <w:numPr>
+          <w:ilvl w:val="2"/>
+          <w:numId w:val="2"/>
+        </w:numPr>
+      </w:pPr>
+      <w:r>
+        <w:t>List customer information</w:t>
+      </w:r>
+    </w:p>
+    <w:p>
+      <w:pPr>
+        <w:pStyle w:val="ListParagraph"/>
+        <w:numPr>
+          <w:ilvl w:val="3"/>
+          <w:numId w:val="2"/>
+        </w:numPr>
+      </w:pPr>
+      <w:r>
+        <w:t>Explanation:  Gets a list of customers and prints the list.  The transaction should succeed.</w:t>
+      </w:r>
+    </w:p>
+    <w:p>
+      <w:pPr>
+        <w:pStyle w:val="ListParagraph"/>
+        <w:numPr>
+          <w:ilvl w:val="4"/>
+          <w:numId w:val="2"/>
+        </w:numPr>
+      </w:pPr>
+      <w:r>
+        <w:t>Be logged in as Admin1</w:t>
+      </w:r>
+    </w:p>
+    <w:p>
+      <w:pPr>
+        <w:pStyle w:val="ListParagraph"/>
+        <w:numPr>
+          <w:ilvl w:val="4"/>
+          <w:numId w:val="2"/>
+        </w:numPr>
+      </w:pPr>
+      <w:r>
+        <w:t>Type “</w:t>
+      </w:r>
+      <w:r>
+        <w:rPr>
+          <w:b/>
+        </w:rPr>
+        <w:t>u</w:t>
+      </w:r>
+      <w:r>
+        <w:t>” for customer list and enter</w:t>
+      </w:r>
+    </w:p>
+    <w:p>
+      <w:pPr>
+        <w:pStyle w:val="ListParagraph"/>
+        <w:numPr>
+          <w:ilvl w:val="4"/>
+          <w:numId w:val="2"/>
+        </w:numPr>
+      </w:pPr>
+      <w:r>
+        <w:t>Observe the list of customers printed</w:t>
+      </w:r>
+    </w:p>
+    <w:p>
+      <w:pPr>
+        <w:pStyle w:val="ListParagraph"/>
+        <w:numPr>
+          <w:ilvl w:val="1"/>
+          <w:numId w:val="2"/>
+        </w:numPr>
+      </w:pPr>
+      <w:r>
+        <w:t>SUSPEND ACCOUNT</w:t>
+      </w:r>
+    </w:p>
+    <w:p>
+      <w:pPr>
+        <w:pStyle w:val="ListParagraph"/>
+        <w:numPr>
+          <w:ilvl w:val="2"/>
+          <w:numId w:val="2"/>
+        </w:numPr>
+      </w:pPr>
+      <w:r>
+        <w:t>Suspend customer account</w:t>
+      </w:r>
+    </w:p>
+    <w:p>
+      <w:pPr>
+        <w:pStyle w:val="ListParagraph"/>
+        <w:numPr>
+          <w:ilvl w:val="3"/>
+          <w:numId w:val="2"/>
+        </w:numPr>
+      </w:pPr>
+      <w:r>
+        <w:t>Explanation:  Tests suspending a customer account so that customer is unable to login/perform their own transactions.  The transaction should succeed.</w:t>
+      </w:r>
+    </w:p>
+    <w:p>
+      <w:pPr>
+        <w:pStyle w:val="ListParagraph"/>
+        <w:numPr>
+          <w:ilvl w:val="3"/>
+          <w:numId w:val="2"/>
+        </w:numPr>
+      </w:pPr>
+      <w:r>
+        <w:lastRenderedPageBreak/>
+        <w:t>Steps:</w:t>
+      </w:r>
+    </w:p>
+    <w:p>
+      <w:pPr>
+        <w:pStyle w:val="ListParagraph"/>
+        <w:numPr>
+          <w:ilvl w:val="4"/>
+          <w:numId w:val="2"/>
+        </w:numPr>
+      </w:pPr>
+      <w:r>
+        <w:t>Be logged in as Admin1</w:t>
+      </w:r>
+    </w:p>
+    <w:p>
+      <w:pPr>
+        <w:pStyle w:val="ListParagraph"/>
+        <w:numPr>
+          <w:ilvl w:val="4"/>
+          <w:numId w:val="2"/>
+        </w:numPr>
+      </w:pPr>
+      <w:r>
+        <w:t>Type “</w:t>
+      </w:r>
+      <w:r>
+        <w:rPr>
+          <w:b/>
+        </w:rPr>
+        <w:t>s</w:t>
+      </w:r>
+      <w:r>
+        <w:t>” to suspend account and enter</w:t>
+      </w:r>
+    </w:p>
+    <w:p>
+      <w:pPr>
+        <w:pStyle w:val="ListParagraph"/>
+        <w:numPr>
+          <w:ilvl w:val="4"/>
+          <w:numId w:val="2"/>
+        </w:numPr>
+      </w:pPr>
+      <w:r>
+        <w:t>Username Prompt:  Type “</w:t>
+      </w:r>
+      <w:r>
+        <w:rPr>
+          <w:b/>
+        </w:rPr>
+        <w:t>Customer2</w:t>
       </w:r>
       <w:r>
         <w:t>” and enter</w:t>
@@ -2667,6 +3571,201 @@
         </w:numPr>
       </w:pPr>
       <w:r>
+        <w:t>Observe the “transaction success” message</w:t>
+      </w:r>
+    </w:p>
+    <w:p>
+      <w:pPr>
+        <w:pStyle w:val="ListParagraph"/>
+        <w:numPr>
+          <w:ilvl w:val="2"/>
+          <w:numId w:val="2"/>
+        </w:numPr>
+      </w:pPr>
+      <w:r>
+        <w:t>Try to suspend admin account</w:t>
+      </w:r>
+    </w:p>
+    <w:p>
+      <w:pPr>
+        <w:pStyle w:val="ListParagraph"/>
+        <w:numPr>
+          <w:ilvl w:val="3"/>
+          <w:numId w:val="2"/>
+        </w:numPr>
+      </w:pPr>
+      <w:r>
+        <w:t>Explanation:  Tests trying to suspend an admin account.  Admins should not be able to suspend other admins.  The transaction should fail.</w:t>
+      </w:r>
+    </w:p>
+    <w:p>
+      <w:pPr>
+        <w:pStyle w:val="ListParagraph"/>
+        <w:numPr>
+          <w:ilvl w:val="3"/>
+          <w:numId w:val="2"/>
+        </w:numPr>
+      </w:pPr>
+      <w:r>
+        <w:t>Steps:</w:t>
+      </w:r>
+    </w:p>
+    <w:p>
+      <w:pPr>
+        <w:pStyle w:val="ListParagraph"/>
+        <w:numPr>
+          <w:ilvl w:val="4"/>
+          <w:numId w:val="2"/>
+        </w:numPr>
+      </w:pPr>
+      <w:r>
+        <w:t>Be logged in as Admin1</w:t>
+      </w:r>
+    </w:p>
+    <w:p>
+      <w:pPr>
+        <w:pStyle w:val="ListParagraph"/>
+        <w:numPr>
+          <w:ilvl w:val="4"/>
+          <w:numId w:val="2"/>
+        </w:numPr>
+      </w:pPr>
+      <w:r>
+        <w:t>Type “</w:t>
+      </w:r>
+      <w:r>
+        <w:rPr>
+          <w:b/>
+        </w:rPr>
+        <w:t>s</w:t>
+      </w:r>
+      <w:r>
+        <w:t>” to suspend account and enter</w:t>
+      </w:r>
+    </w:p>
+    <w:p>
+      <w:pPr>
+        <w:pStyle w:val="ListParagraph"/>
+        <w:numPr>
+          <w:ilvl w:val="4"/>
+          <w:numId w:val="2"/>
+        </w:numPr>
+      </w:pPr>
+      <w:r>
+        <w:t>Username Prompt: Type “</w:t>
+      </w:r>
+      <w:r>
+        <w:rPr>
+          <w:b/>
+        </w:rPr>
+        <w:t>Admin2</w:t>
+      </w:r>
+      <w:r>
+        <w:t>” and enter</w:t>
+      </w:r>
+    </w:p>
+    <w:p>
+      <w:pPr>
+        <w:pStyle w:val="ListParagraph"/>
+        <w:numPr>
+          <w:ilvl w:val="4"/>
+          <w:numId w:val="2"/>
+        </w:numPr>
+      </w:pPr>
+      <w:r>
+        <w:t>Observe the “transaction failure” message</w:t>
+      </w:r>
+    </w:p>
+    <w:p>
+      <w:pPr>
+        <w:pStyle w:val="ListParagraph"/>
+        <w:numPr>
+          <w:ilvl w:val="1"/>
+          <w:numId w:val="2"/>
+        </w:numPr>
+      </w:pPr>
+      <w:r>
+        <w:t>REACTIVATE ACCOUNT</w:t>
+      </w:r>
+    </w:p>
+    <w:p>
+      <w:pPr>
+        <w:pStyle w:val="ListParagraph"/>
+        <w:numPr>
+          <w:ilvl w:val="2"/>
+          <w:numId w:val="2"/>
+        </w:numPr>
+      </w:pPr>
+      <w:r>
+        <w:t>Reactivate suspended customer account</w:t>
+      </w:r>
+    </w:p>
+    <w:p>
+      <w:pPr>
+        <w:pStyle w:val="ListParagraph"/>
+        <w:numPr>
+          <w:ilvl w:val="3"/>
+          <w:numId w:val="2"/>
+        </w:numPr>
+      </w:pPr>
+      <w:r>
+        <w:t>Explanation:  Tests reactivating a customer account that has been suspended.  The transaction should succeed.</w:t>
+      </w:r>
+    </w:p>
+    <w:p>
+      <w:pPr>
+        <w:pStyle w:val="ListParagraph"/>
+        <w:numPr>
+          <w:ilvl w:val="3"/>
+          <w:numId w:val="2"/>
+        </w:numPr>
+      </w:pPr>
+      <w:r>
+        <w:t>Steps:</w:t>
+      </w:r>
+    </w:p>
+    <w:p>
+      <w:pPr>
+        <w:pStyle w:val="ListParagraph"/>
+        <w:numPr>
+          <w:ilvl w:val="4"/>
+          <w:numId w:val="2"/>
+        </w:numPr>
+      </w:pPr>
+      <w:r>
+        <w:t>Be logged in as Admin1</w:t>
+      </w:r>
+    </w:p>
+    <w:p>
+      <w:pPr>
+        <w:pStyle w:val="ListParagraph"/>
+        <w:numPr>
+          <w:ilvl w:val="4"/>
+          <w:numId w:val="2"/>
+        </w:numPr>
+      </w:pPr>
+      <w:r>
+        <w:t>Type “</w:t>
+      </w:r>
+      <w:r>
+        <w:rPr>
+          <w:b/>
+        </w:rPr>
+        <w:t>r</w:t>
+      </w:r>
+      <w:r>
+        <w:t>” to reactivate account and enter</w:t>
+      </w:r>
+    </w:p>
+    <w:p>
+      <w:pPr>
+        <w:pStyle w:val="ListParagraph"/>
+        <w:numPr>
+          <w:ilvl w:val="4"/>
+          <w:numId w:val="2"/>
+        </w:numPr>
+      </w:pPr>
+      <w:r>
         <w:t>Username Prompt:  Type “</w:t>
       </w:r>
       <w:r>
@@ -2688,7 +3787,109 @@
         </w:numPr>
       </w:pPr>
       <w:r>
-        <w:t>Observe “transaction success message</w:t>
+        <w:t>Observe the “transaction success” message</w:t>
+      </w:r>
+    </w:p>
+    <w:p>
+      <w:pPr>
+        <w:pStyle w:val="ListParagraph"/>
+        <w:numPr>
+          <w:ilvl w:val="2"/>
+          <w:numId w:val="2"/>
+        </w:numPr>
+      </w:pPr>
+      <w:r>
+        <w:t>Activate already active account</w:t>
+      </w:r>
+    </w:p>
+    <w:p>
+      <w:pPr>
+        <w:pStyle w:val="ListParagraph"/>
+        <w:numPr>
+          <w:ilvl w:val="3"/>
+          <w:numId w:val="2"/>
+        </w:numPr>
+      </w:pPr>
+      <w:r>
+        <w:t>Explanation:  Tests activating a customer account that is already active.  The transaction should succeed but do nothing.</w:t>
+      </w:r>
+    </w:p>
+    <w:p>
+      <w:pPr>
+        <w:pStyle w:val="ListParagraph"/>
+        <w:numPr>
+          <w:ilvl w:val="3"/>
+          <w:numId w:val="2"/>
+        </w:numPr>
+      </w:pPr>
+      <w:r>
+        <w:t>Steps:</w:t>
+      </w:r>
+    </w:p>
+    <w:p>
+      <w:pPr>
+        <w:pStyle w:val="ListParagraph"/>
+        <w:numPr>
+          <w:ilvl w:val="4"/>
+          <w:numId w:val="2"/>
+        </w:numPr>
+      </w:pPr>
+      <w:r>
+        <w:t>Be logged in as Admin1</w:t>
+      </w:r>
+    </w:p>
+    <w:p>
+      <w:pPr>
+        <w:pStyle w:val="ListParagraph"/>
+        <w:numPr>
+          <w:ilvl w:val="4"/>
+          <w:numId w:val="2"/>
+        </w:numPr>
+      </w:pPr>
+      <w:r>
+        <w:t>Type “</w:t>
+      </w:r>
+      <w:r>
+        <w:rPr>
+          <w:b/>
+        </w:rPr>
+        <w:t>r</w:t>
+      </w:r>
+      <w:r>
+        <w:t>” to reactivate account and enter</w:t>
+      </w:r>
+    </w:p>
+    <w:p>
+      <w:pPr>
+        <w:pStyle w:val="ListParagraph"/>
+        <w:numPr>
+          <w:ilvl w:val="4"/>
+          <w:numId w:val="2"/>
+        </w:numPr>
+      </w:pPr>
+      <w:r>
+        <w:t>Username Prompt:  Type “</w:t>
+      </w:r>
+      <w:r>
+        <w:rPr>
+          <w:b/>
+        </w:rPr>
+        <w:t>Customer2</w:t>
+      </w:r>
+      <w:r>
+        <w:t>” and enter</w:t>
+      </w:r>
+    </w:p>
+    <w:p>
+      <w:pPr>
+        <w:pStyle w:val="ListParagraph"/>
+        <w:numPr>
+          <w:ilvl w:val="4"/>
+          <w:numId w:val="2"/>
+        </w:numPr>
+      </w:pPr>
+      <w:r>
+        <w:t>Observe the “transaction success” message</w:t>
       </w:r>
     </w:p>
     <w:p>
@@ -2700,7 +3901,7 @@
         </w:numPr>
       </w:pPr>
       <w:r>
-        <w:t>VIEW SYSTEM LOG (ALL CUSTOMER TRANSACTIONS)</w:t>
+        <w:t>EXIT APPLICATION</w:t>
       </w:r>
     </w:p>
     <w:p>
@@ -2712,19 +3913,19 @@
         </w:numPr>
       </w:pPr>
       <w:r>
-        <w:t>View system log</w:t>
-      </w:r>
-    </w:p>
-    <w:p>
-      <w:pPr>
-        <w:pStyle w:val="ListParagraph"/>
-        <w:numPr>
-          <w:ilvl w:val="3"/>
-          <w:numId w:val="2"/>
-        </w:numPr>
-      </w:pPr>
-      <w:r>
-        <w:t>Explanation:  Prints a log of all transactions that have occurred on the banking system.  The transaction should succeed.</w:t>
+        <w:t>Exit the application</w:t>
+      </w:r>
+    </w:p>
+    <w:p>
+      <w:pPr>
+        <w:pStyle w:val="ListParagraph"/>
+        <w:numPr>
+          <w:ilvl w:val="3"/>
+          <w:numId w:val="2"/>
+        </w:numPr>
+      </w:pPr>
+      <w:r>
+        <w:t xml:space="preserve">Explanation: Exit the banking system functionality and effectively log the user out.  </w:t>
       </w:r>
     </w:p>
     <w:p>
@@ -2748,696 +3949,6 @@
         </w:numPr>
       </w:pPr>
       <w:r>
-        <w:t>Be logged in as Admin1</w:t>
-      </w:r>
-    </w:p>
-    <w:p>
-      <w:pPr>
-        <w:pStyle w:val="ListParagraph"/>
-        <w:numPr>
-          <w:ilvl w:val="4"/>
-          <w:numId w:val="2"/>
-        </w:numPr>
-      </w:pPr>
-      <w:r>
-        <w:t>Type “</w:t>
-      </w:r>
-      <w:r>
-        <w:rPr>
-          <w:b/>
-        </w:rPr>
-        <w:t>l</w:t>
-      </w:r>
-      <w:r>
-        <w:t>” (lowercase L) for log and enter</w:t>
-      </w:r>
-    </w:p>
-    <w:p>
-      <w:pPr>
-        <w:pStyle w:val="ListParagraph"/>
-        <w:numPr>
-          <w:ilvl w:val="4"/>
-          <w:numId w:val="2"/>
-        </w:numPr>
-      </w:pPr>
-      <w:r>
-        <w:t>Observe the system log printed</w:t>
-      </w:r>
-    </w:p>
-    <w:p>
-      <w:pPr>
-        <w:pStyle w:val="ListParagraph"/>
-        <w:numPr>
-          <w:ilvl w:val="1"/>
-          <w:numId w:val="2"/>
-        </w:numPr>
-      </w:pPr>
-      <w:r>
-        <w:t>LIST ACCOUNT NUMBERS, CUSTOMERS, AND BALANCES</w:t>
-      </w:r>
-    </w:p>
-    <w:p>
-      <w:pPr>
-        <w:pStyle w:val="ListParagraph"/>
-        <w:numPr>
-          <w:ilvl w:val="2"/>
-          <w:numId w:val="2"/>
-        </w:numPr>
-      </w:pPr>
-      <w:r>
-        <w:t>List account information</w:t>
-      </w:r>
-    </w:p>
-    <w:p>
-      <w:pPr>
-        <w:pStyle w:val="ListParagraph"/>
-        <w:numPr>
-          <w:ilvl w:val="3"/>
-          <w:numId w:val="2"/>
-        </w:numPr>
-      </w:pPr>
-      <w:r>
-        <w:t>Explanation:  Gets a list of all accounts, their owners, and their balances and prints the list.  The transaction should succeed.</w:t>
-      </w:r>
-    </w:p>
-    <w:p>
-      <w:pPr>
-        <w:pStyle w:val="ListParagraph"/>
-        <w:numPr>
-          <w:ilvl w:val="3"/>
-          <w:numId w:val="2"/>
-        </w:numPr>
-      </w:pPr>
-      <w:r>
-        <w:t>Steps:</w:t>
-      </w:r>
-    </w:p>
-    <w:p>
-      <w:pPr>
-        <w:pStyle w:val="ListParagraph"/>
-        <w:numPr>
-          <w:ilvl w:val="4"/>
-          <w:numId w:val="2"/>
-        </w:numPr>
-      </w:pPr>
-      <w:r>
-        <w:t>Be logged in as Admin1</w:t>
-      </w:r>
-    </w:p>
-    <w:p>
-      <w:pPr>
-        <w:pStyle w:val="ListParagraph"/>
-        <w:numPr>
-          <w:ilvl w:val="4"/>
-          <w:numId w:val="2"/>
-        </w:numPr>
-      </w:pPr>
-      <w:r>
-        <w:t>Type “</w:t>
-      </w:r>
-      <w:proofErr w:type="spellStart"/>
-      <w:r>
-        <w:rPr>
-          <w:b/>
-        </w:rPr>
-        <w:t>i</w:t>
-      </w:r>
-      <w:proofErr w:type="spellEnd"/>
-      <w:r>
-        <w:t>” for account info and enter</w:t>
-      </w:r>
-    </w:p>
-    <w:p>
-      <w:pPr>
-        <w:pStyle w:val="ListParagraph"/>
-        <w:numPr>
-          <w:ilvl w:val="4"/>
-          <w:numId w:val="2"/>
-        </w:numPr>
-      </w:pPr>
-      <w:r>
-        <w:t>Observe the list of accounts printed</w:t>
-      </w:r>
-    </w:p>
-    <w:p>
-      <w:pPr>
-        <w:pStyle w:val="ListParagraph"/>
-        <w:numPr>
-          <w:ilvl w:val="2"/>
-          <w:numId w:val="2"/>
-        </w:numPr>
-      </w:pPr>
-      <w:r>
-        <w:t>List customer information</w:t>
-      </w:r>
-    </w:p>
-    <w:p>
-      <w:pPr>
-        <w:pStyle w:val="ListParagraph"/>
-        <w:numPr>
-          <w:ilvl w:val="3"/>
-          <w:numId w:val="2"/>
-        </w:numPr>
-      </w:pPr>
-      <w:r>
-        <w:t>Explanation:  Gets a list of customers and prints the list.  The transaction should succeed.</w:t>
-      </w:r>
-    </w:p>
-    <w:p>
-      <w:pPr>
-        <w:pStyle w:val="ListParagraph"/>
-        <w:numPr>
-          <w:ilvl w:val="4"/>
-          <w:numId w:val="2"/>
-        </w:numPr>
-      </w:pPr>
-      <w:r>
-        <w:t>Be logged in as Admin1</w:t>
-      </w:r>
-    </w:p>
-    <w:p>
-      <w:pPr>
-        <w:pStyle w:val="ListParagraph"/>
-        <w:numPr>
-          <w:ilvl w:val="4"/>
-          <w:numId w:val="2"/>
-        </w:numPr>
-      </w:pPr>
-      <w:r>
-        <w:t>Type “</w:t>
-      </w:r>
-      <w:r>
-        <w:rPr>
-          <w:b/>
-        </w:rPr>
-        <w:t>u</w:t>
-      </w:r>
-      <w:r>
-        <w:t>” for customer list and enter</w:t>
-      </w:r>
-    </w:p>
-    <w:p>
-      <w:pPr>
-        <w:pStyle w:val="ListParagraph"/>
-        <w:numPr>
-          <w:ilvl w:val="4"/>
-          <w:numId w:val="2"/>
-        </w:numPr>
-      </w:pPr>
-      <w:r>
-        <w:t>Observe the list of customers printed</w:t>
-      </w:r>
-    </w:p>
-    <w:p>
-      <w:pPr>
-        <w:pStyle w:val="ListParagraph"/>
-        <w:numPr>
-          <w:ilvl w:val="1"/>
-          <w:numId w:val="2"/>
-        </w:numPr>
-      </w:pPr>
-      <w:r>
-        <w:lastRenderedPageBreak/>
-        <w:t>SUSPEND ACCOUNT</w:t>
-      </w:r>
-    </w:p>
-    <w:p>
-      <w:pPr>
-        <w:pStyle w:val="ListParagraph"/>
-        <w:numPr>
-          <w:ilvl w:val="2"/>
-          <w:numId w:val="2"/>
-        </w:numPr>
-      </w:pPr>
-      <w:r>
-        <w:t>Suspend customer account</w:t>
-      </w:r>
-    </w:p>
-    <w:p>
-      <w:pPr>
-        <w:pStyle w:val="ListParagraph"/>
-        <w:numPr>
-          <w:ilvl w:val="3"/>
-          <w:numId w:val="2"/>
-        </w:numPr>
-      </w:pPr>
-      <w:r>
-        <w:t>Explanation:  Tests suspending a customer account so that customer is unable to login/perform their own transactions.  The transaction should succeed.</w:t>
-      </w:r>
-    </w:p>
-    <w:p>
-      <w:pPr>
-        <w:pStyle w:val="ListParagraph"/>
-        <w:numPr>
-          <w:ilvl w:val="3"/>
-          <w:numId w:val="2"/>
-        </w:numPr>
-      </w:pPr>
-      <w:r>
-        <w:t>Steps:</w:t>
-      </w:r>
-    </w:p>
-    <w:p>
-      <w:pPr>
-        <w:pStyle w:val="ListParagraph"/>
-        <w:numPr>
-          <w:ilvl w:val="4"/>
-          <w:numId w:val="2"/>
-        </w:numPr>
-      </w:pPr>
-      <w:r>
-        <w:t>Be logged in as Admin1</w:t>
-      </w:r>
-    </w:p>
-    <w:p>
-      <w:pPr>
-        <w:pStyle w:val="ListParagraph"/>
-        <w:numPr>
-          <w:ilvl w:val="4"/>
-          <w:numId w:val="2"/>
-        </w:numPr>
-      </w:pPr>
-      <w:r>
-        <w:t>Type “</w:t>
-      </w:r>
-      <w:r>
-        <w:rPr>
-          <w:b/>
-        </w:rPr>
-        <w:t>s</w:t>
-      </w:r>
-      <w:r>
-        <w:t>” to suspend account and enter</w:t>
-      </w:r>
-    </w:p>
-    <w:p>
-      <w:pPr>
-        <w:pStyle w:val="ListParagraph"/>
-        <w:numPr>
-          <w:ilvl w:val="4"/>
-          <w:numId w:val="2"/>
-        </w:numPr>
-      </w:pPr>
-      <w:r>
-        <w:t>Username Prompt:  Type “</w:t>
-      </w:r>
-      <w:r>
-        <w:rPr>
-          <w:b/>
-        </w:rPr>
-        <w:t>Customer2</w:t>
-      </w:r>
-      <w:r>
-        <w:t>” and enter</w:t>
-      </w:r>
-    </w:p>
-    <w:p>
-      <w:pPr>
-        <w:pStyle w:val="ListParagraph"/>
-        <w:numPr>
-          <w:ilvl w:val="4"/>
-          <w:numId w:val="2"/>
-        </w:numPr>
-      </w:pPr>
-      <w:r>
-        <w:t>Observe the “transaction success” message</w:t>
-      </w:r>
-    </w:p>
-    <w:p>
-      <w:pPr>
-        <w:pStyle w:val="ListParagraph"/>
-        <w:numPr>
-          <w:ilvl w:val="2"/>
-          <w:numId w:val="2"/>
-        </w:numPr>
-      </w:pPr>
-      <w:r>
-        <w:t>Try to suspend admin account</w:t>
-      </w:r>
-    </w:p>
-    <w:p>
-      <w:pPr>
-        <w:pStyle w:val="ListParagraph"/>
-        <w:numPr>
-          <w:ilvl w:val="3"/>
-          <w:numId w:val="2"/>
-        </w:numPr>
-      </w:pPr>
-      <w:r>
-        <w:t>Explanation:  Tests trying to suspend an admin account.  Admins should not be able to suspend other admins.  The transaction should fail.</w:t>
-      </w:r>
-    </w:p>
-    <w:p>
-      <w:pPr>
-        <w:pStyle w:val="ListParagraph"/>
-        <w:numPr>
-          <w:ilvl w:val="3"/>
-          <w:numId w:val="2"/>
-        </w:numPr>
-      </w:pPr>
-      <w:r>
-        <w:t>Steps:</w:t>
-      </w:r>
-    </w:p>
-    <w:p>
-      <w:pPr>
-        <w:pStyle w:val="ListParagraph"/>
-        <w:numPr>
-          <w:ilvl w:val="4"/>
-          <w:numId w:val="2"/>
-        </w:numPr>
-      </w:pPr>
-      <w:r>
-        <w:t>Be logged in as Admin1</w:t>
-      </w:r>
-    </w:p>
-    <w:p>
-      <w:pPr>
-        <w:pStyle w:val="ListParagraph"/>
-        <w:numPr>
-          <w:ilvl w:val="4"/>
-          <w:numId w:val="2"/>
-        </w:numPr>
-      </w:pPr>
-      <w:r>
-        <w:t>Type “</w:t>
-      </w:r>
-      <w:r>
-        <w:rPr>
-          <w:b/>
-        </w:rPr>
-        <w:t>s</w:t>
-      </w:r>
-      <w:r>
-        <w:t>” to suspend account and enter</w:t>
-      </w:r>
-    </w:p>
-    <w:p>
-      <w:pPr>
-        <w:pStyle w:val="ListParagraph"/>
-        <w:numPr>
-          <w:ilvl w:val="4"/>
-          <w:numId w:val="2"/>
-        </w:numPr>
-      </w:pPr>
-      <w:r>
-        <w:t>Username Prompt: Type “</w:t>
-      </w:r>
-      <w:r>
-        <w:rPr>
-          <w:b/>
-        </w:rPr>
-        <w:t>Admin2</w:t>
-      </w:r>
-      <w:r>
-        <w:t>” and enter</w:t>
-      </w:r>
-    </w:p>
-    <w:p>
-      <w:pPr>
-        <w:pStyle w:val="ListParagraph"/>
-        <w:numPr>
-          <w:ilvl w:val="4"/>
-          <w:numId w:val="2"/>
-        </w:numPr>
-      </w:pPr>
-      <w:r>
-        <w:t>Observe the “transaction failure” message</w:t>
-      </w:r>
-    </w:p>
-    <w:p>
-      <w:pPr>
-        <w:pStyle w:val="ListParagraph"/>
-        <w:numPr>
-          <w:ilvl w:val="1"/>
-          <w:numId w:val="2"/>
-        </w:numPr>
-      </w:pPr>
-      <w:r>
-        <w:t>REACTIVATE ACCOUNT</w:t>
-      </w:r>
-    </w:p>
-    <w:p>
-      <w:pPr>
-        <w:pStyle w:val="ListParagraph"/>
-        <w:numPr>
-          <w:ilvl w:val="2"/>
-          <w:numId w:val="2"/>
-        </w:numPr>
-      </w:pPr>
-      <w:r>
-        <w:t>Reactivate suspended customer account</w:t>
-      </w:r>
-    </w:p>
-    <w:p>
-      <w:pPr>
-        <w:pStyle w:val="ListParagraph"/>
-        <w:numPr>
-          <w:ilvl w:val="3"/>
-          <w:numId w:val="2"/>
-        </w:numPr>
-      </w:pPr>
-      <w:r>
-        <w:t>Explanation:  Tests reactivating a customer account that has been suspended.  The transaction should succeed.</w:t>
-      </w:r>
-    </w:p>
-    <w:p>
-      <w:pPr>
-        <w:pStyle w:val="ListParagraph"/>
-        <w:numPr>
-          <w:ilvl w:val="3"/>
-          <w:numId w:val="2"/>
-        </w:numPr>
-      </w:pPr>
-      <w:r>
-        <w:t>Steps:</w:t>
-      </w:r>
-    </w:p>
-    <w:p>
-      <w:pPr>
-        <w:pStyle w:val="ListParagraph"/>
-        <w:numPr>
-          <w:ilvl w:val="4"/>
-          <w:numId w:val="2"/>
-        </w:numPr>
-      </w:pPr>
-      <w:r>
-        <w:t>Be logged in as Admin1</w:t>
-      </w:r>
-    </w:p>
-    <w:p>
-      <w:pPr>
-        <w:pStyle w:val="ListParagraph"/>
-        <w:numPr>
-          <w:ilvl w:val="4"/>
-          <w:numId w:val="2"/>
-        </w:numPr>
-      </w:pPr>
-      <w:r>
-        <w:t>Type “</w:t>
-      </w:r>
-      <w:r>
-        <w:rPr>
-          <w:b/>
-        </w:rPr>
-        <w:t>r</w:t>
-      </w:r>
-      <w:r>
-        <w:t>” to reactivate account and enter</w:t>
-      </w:r>
-    </w:p>
-    <w:p>
-      <w:pPr>
-        <w:pStyle w:val="ListParagraph"/>
-        <w:numPr>
-          <w:ilvl w:val="4"/>
-          <w:numId w:val="2"/>
-        </w:numPr>
-      </w:pPr>
-      <w:r>
-        <w:t>Username Prompt:  Type “</w:t>
-      </w:r>
-      <w:r>
-        <w:rPr>
-          <w:b/>
-        </w:rPr>
-        <w:t>Customer2</w:t>
-      </w:r>
-      <w:r>
-        <w:t>” and enter</w:t>
-      </w:r>
-    </w:p>
-    <w:p>
-      <w:pPr>
-        <w:pStyle w:val="ListParagraph"/>
-        <w:numPr>
-          <w:ilvl w:val="4"/>
-          <w:numId w:val="2"/>
-        </w:numPr>
-      </w:pPr>
-      <w:r>
-        <w:t>Observe the “transaction success” message</w:t>
-      </w:r>
-    </w:p>
-    <w:p>
-      <w:pPr>
-        <w:pStyle w:val="ListParagraph"/>
-        <w:numPr>
-          <w:ilvl w:val="2"/>
-          <w:numId w:val="2"/>
-        </w:numPr>
-      </w:pPr>
-      <w:r>
-        <w:t>Activate already active account</w:t>
-      </w:r>
-    </w:p>
-    <w:p>
-      <w:pPr>
-        <w:pStyle w:val="ListParagraph"/>
-        <w:numPr>
-          <w:ilvl w:val="3"/>
-          <w:numId w:val="2"/>
-        </w:numPr>
-      </w:pPr>
-      <w:r>
-        <w:t>Explanation:  Tests activating a customer account that is already active.  The transaction should succeed but do nothing.</w:t>
-      </w:r>
-    </w:p>
-    <w:p>
-      <w:pPr>
-        <w:pStyle w:val="ListParagraph"/>
-        <w:numPr>
-          <w:ilvl w:val="3"/>
-          <w:numId w:val="2"/>
-        </w:numPr>
-      </w:pPr>
-      <w:r>
-        <w:t>Steps:</w:t>
-      </w:r>
-    </w:p>
-    <w:p>
-      <w:pPr>
-        <w:pStyle w:val="ListParagraph"/>
-        <w:numPr>
-          <w:ilvl w:val="4"/>
-          <w:numId w:val="2"/>
-        </w:numPr>
-      </w:pPr>
-      <w:r>
-        <w:t>Be logged in as Admin1</w:t>
-      </w:r>
-    </w:p>
-    <w:p>
-      <w:pPr>
-        <w:pStyle w:val="ListParagraph"/>
-        <w:numPr>
-          <w:ilvl w:val="4"/>
-          <w:numId w:val="2"/>
-        </w:numPr>
-      </w:pPr>
-      <w:r>
-        <w:t>Type “</w:t>
-      </w:r>
-      <w:r>
-        <w:rPr>
-          <w:b/>
-        </w:rPr>
-        <w:t>r</w:t>
-      </w:r>
-      <w:r>
-        <w:t>” to reactivate account and enter</w:t>
-      </w:r>
-    </w:p>
-    <w:p>
-      <w:pPr>
-        <w:pStyle w:val="ListParagraph"/>
-        <w:numPr>
-          <w:ilvl w:val="4"/>
-          <w:numId w:val="2"/>
-        </w:numPr>
-      </w:pPr>
-      <w:r>
-        <w:t>Username Prompt:  Type “</w:t>
-      </w:r>
-      <w:r>
-        <w:rPr>
-          <w:b/>
-        </w:rPr>
-        <w:t>Customer2</w:t>
-      </w:r>
-      <w:r>
-        <w:t>” and enter</w:t>
-      </w:r>
-    </w:p>
-    <w:p>
-      <w:pPr>
-        <w:pStyle w:val="ListParagraph"/>
-        <w:numPr>
-          <w:ilvl w:val="4"/>
-          <w:numId w:val="2"/>
-        </w:numPr>
-      </w:pPr>
-      <w:r>
-        <w:t>Observe the “transaction success” message</w:t>
-      </w:r>
-    </w:p>
-    <w:p>
-      <w:pPr>
-        <w:pStyle w:val="ListParagraph"/>
-        <w:numPr>
-          <w:ilvl w:val="1"/>
-          <w:numId w:val="2"/>
-        </w:numPr>
-      </w:pPr>
-      <w:r>
-        <w:t>EXIT APPLICATION</w:t>
-      </w:r>
-    </w:p>
-    <w:p>
-      <w:pPr>
-        <w:pStyle w:val="ListParagraph"/>
-        <w:numPr>
-          <w:ilvl w:val="2"/>
-          <w:numId w:val="2"/>
-        </w:numPr>
-      </w:pPr>
-      <w:r>
-        <w:t>Exit the application</w:t>
-      </w:r>
-    </w:p>
-    <w:p>
-      <w:pPr>
-        <w:pStyle w:val="ListParagraph"/>
-        <w:numPr>
-          <w:ilvl w:val="3"/>
-          <w:numId w:val="2"/>
-        </w:numPr>
-      </w:pPr>
-      <w:r>
-        <w:t xml:space="preserve">Explanation: Exit the banking system functionality and effectively log the user out.  </w:t>
-      </w:r>
-    </w:p>
-    <w:p>
-      <w:pPr>
-        <w:pStyle w:val="ListParagraph"/>
-        <w:numPr>
-          <w:ilvl w:val="3"/>
-          <w:numId w:val="2"/>
-        </w:numPr>
-      </w:pPr>
-      <w:r>
-        <w:t>Steps:</w:t>
-      </w:r>
-    </w:p>
-    <w:p>
-      <w:pPr>
-        <w:pStyle w:val="ListParagraph"/>
-        <w:numPr>
-          <w:ilvl w:val="4"/>
-          <w:numId w:val="2"/>
-        </w:numPr>
-      </w:pPr>
-      <w:r>
         <w:t>Be  logged in as Admin1</w:t>
       </w:r>
     </w:p>
@@ -3450,7 +3961,6 @@
         </w:numPr>
       </w:pPr>
       <w:r>
-        <w:lastRenderedPageBreak/>
         <w:t>Type “</w:t>
       </w:r>
       <w:r>

</xml_diff>